<commit_message>
Updating CV and resume
</commit_message>
<xml_diff>
--- a/static/Danielle_Skinner_CV.docx
+++ b/static/Danielle_Skinner_CV.docx
@@ -73,18 +73,8 @@
           <w:sz w:val="22"/>
           <w:szCs w:val="22"/>
         </w:rPr>
-        <w:t xml:space="preserve"> | drenniks.github.io | linkedin.com/in/</w:t>
+        <w:t xml:space="preserve"> | drenniks.github.io | linkedin.com/in/drenniks</w:t>
       </w:r>
-      <w:proofErr w:type="spellStart"/>
-      <w:r>
-        <w:rPr>
-          <w:rFonts w:ascii="Garamond" w:eastAsia="MS PMincho" w:hAnsi="Garamond"/>
-          <w:sz w:val="22"/>
-          <w:szCs w:val="22"/>
-        </w:rPr>
-        <w:t>drenniks</w:t>
-      </w:r>
-      <w:proofErr w:type="spellEnd"/>
     </w:p>
     <w:p>
       <w:pPr>
@@ -326,1232 +316,18 @@
               <w:t>Minor: Mathematics and Philosophy</w:t>
             </w:r>
           </w:p>
+          <w:p>
+            <w:pPr>
+              <w:rPr>
+                <w:rFonts w:ascii="Garamond" w:eastAsia="MS PMincho" w:hAnsi="Garamond"/>
+                <w:sz w:val="20"/>
+                <w:szCs w:val="20"/>
+              </w:rPr>
+            </w:pPr>
+          </w:p>
         </w:tc>
       </w:tr>
     </w:tbl>
-    <w:p>
-      <w:pPr>
-        <w:rPr>
-          <w:rFonts w:ascii="Garamond" w:eastAsia="MS PMincho" w:hAnsi="Garamond"/>
-          <w:sz w:val="20"/>
-          <w:szCs w:val="20"/>
-        </w:rPr>
-      </w:pPr>
-    </w:p>
-    <w:p>
-      <w:pPr>
-        <w:jc w:val="center"/>
-        <w:rPr>
-          <w:rFonts w:ascii="Garamond" w:eastAsia="MS PMincho" w:hAnsi="Garamond"/>
-          <w:b/>
-          <w:bCs/>
-          <w:sz w:val="22"/>
-          <w:szCs w:val="22"/>
-        </w:rPr>
-      </w:pPr>
-      <w:r>
-        <w:rPr>
-          <w:rFonts w:ascii="Garamond" w:eastAsia="MS PMincho" w:hAnsi="Garamond"/>
-          <w:b/>
-          <w:bCs/>
-          <w:sz w:val="22"/>
-          <w:szCs w:val="22"/>
-        </w:rPr>
-        <w:t>Research Experience</w:t>
-      </w:r>
-    </w:p>
-    <w:tbl>
-      <w:tblPr>
-        <w:tblStyle w:val="TableGrid"/>
-        <w:tblW w:w="9440" w:type="dxa"/>
-        <w:tblBorders>
-          <w:top w:val="none" w:sz="0" w:space="0" w:color="auto"/>
-          <w:left w:val="none" w:sz="0" w:space="0" w:color="auto"/>
-          <w:bottom w:val="none" w:sz="0" w:space="0" w:color="auto"/>
-          <w:right w:val="none" w:sz="0" w:space="0" w:color="auto"/>
-          <w:insideH w:val="none" w:sz="0" w:space="0" w:color="auto"/>
-          <w:insideV w:val="none" w:sz="0" w:space="0" w:color="auto"/>
-        </w:tblBorders>
-        <w:tblLook w:val="04A0" w:firstRow="1" w:lastRow="0" w:firstColumn="1" w:lastColumn="0" w:noHBand="0" w:noVBand="1"/>
-      </w:tblPr>
-      <w:tblGrid>
-        <w:gridCol w:w="1975"/>
-        <w:gridCol w:w="7465"/>
-      </w:tblGrid>
-      <w:tr>
-        <w:tc>
-          <w:tcPr>
-            <w:tcW w:w="1975" w:type="dxa"/>
-          </w:tcPr>
-          <w:p>
-            <w:pPr>
-              <w:rPr>
-                <w:rFonts w:ascii="Garamond" w:eastAsia="MS PMincho" w:hAnsi="Garamond"/>
-                <w:sz w:val="20"/>
-                <w:szCs w:val="20"/>
-              </w:rPr>
-            </w:pPr>
-            <w:r>
-              <w:rPr>
-                <w:rFonts w:ascii="Garamond" w:eastAsia="MS PMincho" w:hAnsi="Garamond"/>
-                <w:sz w:val="20"/>
-                <w:szCs w:val="20"/>
-              </w:rPr>
-              <w:t xml:space="preserve">May </w:t>
-            </w:r>
-            <w:r>
-              <w:rPr>
-                <w:rFonts w:ascii="Garamond" w:eastAsia="MS PMincho" w:hAnsi="Garamond"/>
-                <w:sz w:val="20"/>
-                <w:szCs w:val="20"/>
-              </w:rPr>
-              <w:t>2018 - Present</w:t>
-            </w:r>
-          </w:p>
-        </w:tc>
-        <w:tc>
-          <w:tcPr>
-            <w:tcW w:w="7465" w:type="dxa"/>
-          </w:tcPr>
-          <w:p>
-            <w:pPr>
-              <w:rPr>
-                <w:rFonts w:ascii="Garamond" w:eastAsia="MS PMincho" w:hAnsi="Garamond"/>
-                <w:sz w:val="20"/>
-                <w:szCs w:val="20"/>
-              </w:rPr>
-            </w:pPr>
-            <w:r>
-              <w:rPr>
-                <w:rFonts w:ascii="Garamond" w:eastAsia="MS PMincho" w:hAnsi="Garamond"/>
-                <w:b/>
-                <w:bCs/>
-                <w:sz w:val="20"/>
-                <w:szCs w:val="20"/>
-              </w:rPr>
-              <w:t>Graduate Research Assistant</w:t>
-            </w:r>
-            <w:r>
-              <w:rPr>
-                <w:rFonts w:ascii="Garamond" w:eastAsia="MS PMincho" w:hAnsi="Garamond"/>
-                <w:sz w:val="20"/>
-                <w:szCs w:val="20"/>
-              </w:rPr>
-              <w:t xml:space="preserve"> Georgia Institute of Technology, Atlanta, GA</w:t>
-            </w:r>
-          </w:p>
-        </w:tc>
-      </w:tr>
-      <w:tr>
-        <w:tc>
-          <w:tcPr>
-            <w:tcW w:w="1975" w:type="dxa"/>
-          </w:tcPr>
-          <w:p>
-            <w:pPr>
-              <w:rPr>
-                <w:rFonts w:ascii="Garamond" w:eastAsia="MS PMincho" w:hAnsi="Garamond"/>
-                <w:sz w:val="20"/>
-                <w:szCs w:val="20"/>
-              </w:rPr>
-            </w:pPr>
-          </w:p>
-        </w:tc>
-        <w:tc>
-          <w:tcPr>
-            <w:tcW w:w="7465" w:type="dxa"/>
-          </w:tcPr>
-          <w:p>
-            <w:pPr>
-              <w:pStyle w:val="ListParagraph"/>
-              <w:numPr>
-                <w:ilvl w:val="0"/>
-                <w:numId w:val="1"/>
-              </w:numPr>
-              <w:spacing w:line="240" w:lineRule="auto"/>
-              <w:rPr>
-                <w:rFonts w:ascii="Garamond" w:eastAsia="MS PMincho" w:hAnsi="Garamond"/>
-                <w:sz w:val="20"/>
-                <w:szCs w:val="20"/>
-              </w:rPr>
-            </w:pPr>
-            <w:r>
-              <w:rPr>
-                <w:rFonts w:ascii="Garamond" w:eastAsia="MS PMincho" w:hAnsi="Garamond"/>
-                <w:sz w:val="20"/>
-                <w:szCs w:val="20"/>
-              </w:rPr>
-              <w:t>Reduced data, c</w:t>
-            </w:r>
-            <w:r>
-              <w:rPr>
-                <w:rFonts w:ascii="Garamond" w:eastAsia="MS PMincho" w:hAnsi="Garamond"/>
-                <w:sz w:val="20"/>
-                <w:szCs w:val="20"/>
-              </w:rPr>
-              <w:t>onducted statistics</w:t>
-            </w:r>
-            <w:r>
-              <w:rPr>
-                <w:rFonts w:ascii="Garamond" w:eastAsia="MS PMincho" w:hAnsi="Garamond"/>
-                <w:sz w:val="20"/>
-                <w:szCs w:val="20"/>
-              </w:rPr>
-              <w:t xml:space="preserve"> and feature engineering</w:t>
-            </w:r>
-            <w:r>
-              <w:rPr>
-                <w:rFonts w:ascii="Garamond" w:eastAsia="MS PMincho" w:hAnsi="Garamond"/>
-                <w:sz w:val="20"/>
-                <w:szCs w:val="20"/>
-              </w:rPr>
-              <w:t xml:space="preserve">, looked for trends across different datasets, </w:t>
-            </w:r>
-            <w:r>
-              <w:rPr>
-                <w:rFonts w:ascii="Garamond" w:eastAsia="MS PMincho" w:hAnsi="Garamond"/>
-                <w:sz w:val="20"/>
-                <w:szCs w:val="20"/>
-              </w:rPr>
-              <w:t xml:space="preserve">and </w:t>
-            </w:r>
-            <w:r>
-              <w:rPr>
-                <w:rFonts w:ascii="Garamond" w:eastAsia="MS PMincho" w:hAnsi="Garamond"/>
-                <w:sz w:val="20"/>
-                <w:szCs w:val="20"/>
-              </w:rPr>
-              <w:t>created models</w:t>
-            </w:r>
-            <w:r>
-              <w:rPr>
-                <w:rFonts w:ascii="Garamond" w:eastAsia="MS PMincho" w:hAnsi="Garamond"/>
-                <w:sz w:val="20"/>
-                <w:szCs w:val="20"/>
-              </w:rPr>
-              <w:t xml:space="preserve"> and scientific visualizations </w:t>
-            </w:r>
-            <w:r>
-              <w:rPr>
-                <w:rFonts w:ascii="Garamond" w:eastAsia="MS PMincho" w:hAnsi="Garamond"/>
-                <w:sz w:val="20"/>
-                <w:szCs w:val="20"/>
-              </w:rPr>
-              <w:t xml:space="preserve">using Python. Libraries and packages used </w:t>
-            </w:r>
-            <w:proofErr w:type="gramStart"/>
-            <w:r>
-              <w:rPr>
-                <w:rFonts w:ascii="Garamond" w:eastAsia="MS PMincho" w:hAnsi="Garamond"/>
-                <w:sz w:val="20"/>
-                <w:szCs w:val="20"/>
-              </w:rPr>
-              <w:t>include:</w:t>
-            </w:r>
-            <w:proofErr w:type="gramEnd"/>
-            <w:r>
-              <w:rPr>
-                <w:rFonts w:ascii="Garamond" w:eastAsia="MS PMincho" w:hAnsi="Garamond"/>
-                <w:sz w:val="20"/>
-                <w:szCs w:val="20"/>
-              </w:rPr>
-              <w:t xml:space="preserve"> </w:t>
-            </w:r>
-            <w:r>
-              <w:rPr>
-                <w:rFonts w:ascii="Garamond" w:eastAsia="MS PMincho" w:hAnsi="Garamond"/>
-                <w:sz w:val="20"/>
-                <w:szCs w:val="20"/>
-              </w:rPr>
-              <w:t>P</w:t>
-            </w:r>
-            <w:r>
-              <w:rPr>
-                <w:rFonts w:ascii="Garamond" w:eastAsia="MS PMincho" w:hAnsi="Garamond"/>
-                <w:sz w:val="20"/>
-                <w:szCs w:val="20"/>
-              </w:rPr>
-              <w:t xml:space="preserve">andas, </w:t>
-            </w:r>
-            <w:proofErr w:type="spellStart"/>
-            <w:r>
-              <w:rPr>
-                <w:rFonts w:ascii="Garamond" w:eastAsia="MS PMincho" w:hAnsi="Garamond"/>
-                <w:sz w:val="20"/>
-                <w:szCs w:val="20"/>
-              </w:rPr>
-              <w:t>Y</w:t>
-            </w:r>
-            <w:r>
-              <w:rPr>
-                <w:rFonts w:ascii="Garamond" w:eastAsia="MS PMincho" w:hAnsi="Garamond"/>
-                <w:sz w:val="20"/>
-                <w:szCs w:val="20"/>
-              </w:rPr>
-              <w:t>t</w:t>
-            </w:r>
-            <w:proofErr w:type="spellEnd"/>
-            <w:r>
-              <w:rPr>
-                <w:rFonts w:ascii="Garamond" w:eastAsia="MS PMincho" w:hAnsi="Garamond"/>
-                <w:sz w:val="20"/>
-                <w:szCs w:val="20"/>
-              </w:rPr>
-              <w:t xml:space="preserve">, </w:t>
-            </w:r>
-            <w:proofErr w:type="spellStart"/>
-            <w:r>
-              <w:rPr>
-                <w:rFonts w:ascii="Garamond" w:eastAsia="MS PMincho" w:hAnsi="Garamond"/>
-                <w:sz w:val="20"/>
-                <w:szCs w:val="20"/>
-              </w:rPr>
-              <w:t>N</w:t>
-            </w:r>
-            <w:r>
-              <w:rPr>
-                <w:rFonts w:ascii="Garamond" w:eastAsia="MS PMincho" w:hAnsi="Garamond"/>
-                <w:sz w:val="20"/>
-                <w:szCs w:val="20"/>
-              </w:rPr>
-              <w:t>umpy</w:t>
-            </w:r>
-            <w:proofErr w:type="spellEnd"/>
-            <w:r>
-              <w:rPr>
-                <w:rFonts w:ascii="Garamond" w:eastAsia="MS PMincho" w:hAnsi="Garamond"/>
-                <w:sz w:val="20"/>
-                <w:szCs w:val="20"/>
-              </w:rPr>
-              <w:t xml:space="preserve">, </w:t>
-            </w:r>
-            <w:r>
-              <w:rPr>
-                <w:rFonts w:ascii="Garamond" w:eastAsia="MS PMincho" w:hAnsi="Garamond"/>
-                <w:sz w:val="20"/>
-                <w:szCs w:val="20"/>
-              </w:rPr>
-              <w:t>S</w:t>
-            </w:r>
-            <w:r>
-              <w:rPr>
-                <w:rFonts w:ascii="Garamond" w:eastAsia="MS PMincho" w:hAnsi="Garamond"/>
-                <w:sz w:val="20"/>
-                <w:szCs w:val="20"/>
-              </w:rPr>
-              <w:t>ci</w:t>
-            </w:r>
-            <w:r>
-              <w:rPr>
-                <w:rFonts w:ascii="Garamond" w:eastAsia="MS PMincho" w:hAnsi="Garamond"/>
-                <w:sz w:val="20"/>
-                <w:szCs w:val="20"/>
-              </w:rPr>
-              <w:t>P</w:t>
-            </w:r>
-            <w:r>
-              <w:rPr>
-                <w:rFonts w:ascii="Garamond" w:eastAsia="MS PMincho" w:hAnsi="Garamond"/>
-                <w:sz w:val="20"/>
-                <w:szCs w:val="20"/>
-              </w:rPr>
-              <w:t xml:space="preserve">y, </w:t>
-            </w:r>
-            <w:r>
-              <w:rPr>
-                <w:rFonts w:ascii="Garamond" w:eastAsia="MS PMincho" w:hAnsi="Garamond"/>
-                <w:sz w:val="20"/>
-                <w:szCs w:val="20"/>
-              </w:rPr>
-              <w:t>JSON</w:t>
-            </w:r>
-            <w:r>
-              <w:rPr>
-                <w:rFonts w:ascii="Garamond" w:eastAsia="MS PMincho" w:hAnsi="Garamond"/>
-                <w:sz w:val="20"/>
-                <w:szCs w:val="20"/>
-              </w:rPr>
-              <w:t xml:space="preserve">, </w:t>
-            </w:r>
-            <w:r>
-              <w:rPr>
-                <w:rFonts w:ascii="Garamond" w:eastAsia="MS PMincho" w:hAnsi="Garamond"/>
-                <w:sz w:val="20"/>
-                <w:szCs w:val="20"/>
-              </w:rPr>
-              <w:t>M</w:t>
-            </w:r>
-            <w:r>
-              <w:rPr>
-                <w:rFonts w:ascii="Garamond" w:eastAsia="MS PMincho" w:hAnsi="Garamond"/>
-                <w:sz w:val="20"/>
-                <w:szCs w:val="20"/>
-              </w:rPr>
-              <w:t xml:space="preserve">atplotlib, </w:t>
-            </w:r>
-            <w:r>
-              <w:rPr>
-                <w:rFonts w:ascii="Garamond" w:eastAsia="MS PMincho" w:hAnsi="Garamond"/>
-                <w:sz w:val="20"/>
-                <w:szCs w:val="20"/>
-              </w:rPr>
-              <w:t>H</w:t>
-            </w:r>
-            <w:r>
-              <w:rPr>
-                <w:rFonts w:ascii="Garamond" w:eastAsia="MS PMincho" w:hAnsi="Garamond"/>
-                <w:sz w:val="20"/>
-                <w:szCs w:val="20"/>
-              </w:rPr>
-              <w:t>5py</w:t>
-            </w:r>
-            <w:r>
-              <w:rPr>
-                <w:rFonts w:ascii="Garamond" w:eastAsia="MS PMincho" w:hAnsi="Garamond"/>
-                <w:sz w:val="20"/>
-                <w:szCs w:val="20"/>
-              </w:rPr>
-              <w:t xml:space="preserve">, </w:t>
-            </w:r>
-            <w:proofErr w:type="spellStart"/>
-            <w:r>
-              <w:rPr>
-                <w:rFonts w:ascii="Garamond" w:eastAsia="MS PMincho" w:hAnsi="Garamond"/>
-                <w:sz w:val="20"/>
-                <w:szCs w:val="20"/>
-              </w:rPr>
-              <w:t>J</w:t>
-            </w:r>
-            <w:r>
-              <w:rPr>
-                <w:rFonts w:ascii="Garamond" w:eastAsia="MS PMincho" w:hAnsi="Garamond"/>
-                <w:sz w:val="20"/>
-                <w:szCs w:val="20"/>
-              </w:rPr>
-              <w:t>upyter</w:t>
-            </w:r>
-            <w:proofErr w:type="spellEnd"/>
-          </w:p>
-          <w:p>
-            <w:pPr>
-              <w:pStyle w:val="ListParagraph"/>
-              <w:numPr>
-                <w:ilvl w:val="0"/>
-                <w:numId w:val="1"/>
-              </w:numPr>
-              <w:spacing w:line="240" w:lineRule="auto"/>
-              <w:rPr>
-                <w:rFonts w:ascii="Garamond" w:eastAsia="MS PMincho" w:hAnsi="Garamond"/>
-                <w:sz w:val="20"/>
-                <w:szCs w:val="20"/>
-              </w:rPr>
-            </w:pPr>
-            <w:r>
-              <w:rPr>
-                <w:rFonts w:ascii="Garamond" w:eastAsia="MS PMincho" w:hAnsi="Garamond"/>
-                <w:sz w:val="20"/>
-                <w:szCs w:val="20"/>
-              </w:rPr>
-              <w:t xml:space="preserve">Created analysis pipelines to correlate neutron star merger parameters with star formation on large datasets (&gt;40 Tb of data) </w:t>
-            </w:r>
-            <w:r>
-              <w:rPr>
-                <w:rFonts w:ascii="Garamond" w:eastAsia="MS PMincho" w:hAnsi="Garamond"/>
-                <w:sz w:val="20"/>
-                <w:szCs w:val="20"/>
-              </w:rPr>
-              <w:t>of volumetric time-series forward-modelling simulations o</w:t>
-            </w:r>
-            <w:r>
-              <w:rPr>
-                <w:rFonts w:ascii="Garamond" w:eastAsia="MS PMincho" w:hAnsi="Garamond"/>
-                <w:sz w:val="20"/>
-                <w:szCs w:val="20"/>
-              </w:rPr>
-              <w:t xml:space="preserve">n high performance computers.  </w:t>
-            </w:r>
-          </w:p>
-          <w:p>
-            <w:pPr>
-              <w:pStyle w:val="ListParagraph"/>
-              <w:numPr>
-                <w:ilvl w:val="0"/>
-                <w:numId w:val="1"/>
-              </w:numPr>
-              <w:spacing w:line="240" w:lineRule="auto"/>
-              <w:rPr>
-                <w:rFonts w:ascii="Garamond" w:eastAsia="MS PMincho" w:hAnsi="Garamond"/>
-                <w:b/>
-                <w:bCs/>
-                <w:sz w:val="20"/>
-                <w:szCs w:val="20"/>
-              </w:rPr>
-            </w:pPr>
-            <w:r>
-              <w:rPr>
-                <w:rFonts w:ascii="Garamond" w:eastAsia="MS PMincho" w:hAnsi="Garamond"/>
-                <w:sz w:val="20"/>
-                <w:szCs w:val="20"/>
-              </w:rPr>
-              <w:t xml:space="preserve">Maintained data organization and version control with </w:t>
-            </w:r>
-            <w:proofErr w:type="spellStart"/>
-            <w:r>
-              <w:rPr>
-                <w:rFonts w:ascii="Garamond" w:eastAsia="MS PMincho" w:hAnsi="Garamond"/>
-                <w:sz w:val="20"/>
-                <w:szCs w:val="20"/>
-              </w:rPr>
-              <w:t>Github</w:t>
-            </w:r>
-            <w:proofErr w:type="spellEnd"/>
-            <w:r>
-              <w:rPr>
-                <w:rFonts w:ascii="Garamond" w:eastAsia="MS PMincho" w:hAnsi="Garamond"/>
-                <w:sz w:val="20"/>
-                <w:szCs w:val="20"/>
-              </w:rPr>
-              <w:t xml:space="preserve"> and interacted with analysis code via the terminal through Linux/Unix and Bash shell scripting.</w:t>
-            </w:r>
-          </w:p>
-        </w:tc>
-      </w:tr>
-      <w:tr>
-        <w:tc>
-          <w:tcPr>
-            <w:tcW w:w="1975" w:type="dxa"/>
-          </w:tcPr>
-          <w:p>
-            <w:pPr>
-              <w:rPr>
-                <w:rFonts w:ascii="Garamond" w:eastAsia="MS PMincho" w:hAnsi="Garamond"/>
-                <w:sz w:val="20"/>
-                <w:szCs w:val="20"/>
-              </w:rPr>
-            </w:pPr>
-            <w:r>
-              <w:rPr>
-                <w:rFonts w:ascii="Garamond" w:eastAsia="MS PMincho" w:hAnsi="Garamond"/>
-                <w:sz w:val="20"/>
-                <w:szCs w:val="20"/>
-              </w:rPr>
-              <w:t>July 2019</w:t>
-            </w:r>
-          </w:p>
-        </w:tc>
-        <w:tc>
-          <w:tcPr>
-            <w:tcW w:w="7465" w:type="dxa"/>
-          </w:tcPr>
-          <w:p>
-            <w:pPr>
-              <w:rPr>
-                <w:rFonts w:ascii="Garamond" w:eastAsia="MS PMincho" w:hAnsi="Garamond"/>
-                <w:sz w:val="20"/>
-                <w:szCs w:val="20"/>
-              </w:rPr>
-            </w:pPr>
-            <w:r>
-              <w:rPr>
-                <w:rFonts w:ascii="Garamond" w:eastAsia="MS PMincho" w:hAnsi="Garamond"/>
-                <w:b/>
-                <w:bCs/>
-                <w:sz w:val="20"/>
-                <w:szCs w:val="20"/>
-              </w:rPr>
-              <w:t xml:space="preserve">Attendee </w:t>
-            </w:r>
-            <w:r>
-              <w:rPr>
-                <w:rFonts w:ascii="Garamond" w:eastAsia="MS PMincho" w:hAnsi="Garamond"/>
-                <w:sz w:val="20"/>
-                <w:szCs w:val="20"/>
-              </w:rPr>
-              <w:t>International High Performance Computing Summer School, Kobe, Japan</w:t>
-            </w:r>
-          </w:p>
-        </w:tc>
-      </w:tr>
-      <w:tr>
-        <w:tc>
-          <w:tcPr>
-            <w:tcW w:w="1975" w:type="dxa"/>
-          </w:tcPr>
-          <w:p>
-            <w:pPr>
-              <w:rPr>
-                <w:rFonts w:ascii="Garamond" w:eastAsia="MS PMincho" w:hAnsi="Garamond"/>
-                <w:sz w:val="20"/>
-                <w:szCs w:val="20"/>
-              </w:rPr>
-            </w:pPr>
-          </w:p>
-        </w:tc>
-        <w:tc>
-          <w:tcPr>
-            <w:tcW w:w="7465" w:type="dxa"/>
-          </w:tcPr>
-          <w:p>
-            <w:pPr>
-              <w:pStyle w:val="ListParagraph"/>
-              <w:numPr>
-                <w:ilvl w:val="0"/>
-                <w:numId w:val="1"/>
-              </w:numPr>
-              <w:spacing w:line="240" w:lineRule="auto"/>
-              <w:rPr>
-                <w:rFonts w:ascii="Garamond" w:eastAsia="MS PMincho" w:hAnsi="Garamond"/>
-                <w:b/>
-                <w:bCs/>
-                <w:sz w:val="20"/>
-                <w:szCs w:val="20"/>
-              </w:rPr>
-            </w:pPr>
-            <w:r>
-              <w:rPr>
-                <w:rFonts w:ascii="Garamond" w:eastAsia="MS PMincho" w:hAnsi="Garamond"/>
-                <w:sz w:val="20"/>
-                <w:szCs w:val="20"/>
-              </w:rPr>
-              <w:t>Topics covered: Parallel programming, MPI, OpenMP, HPC and Python, Scientific Visualization, Machine Learning</w:t>
-            </w:r>
-          </w:p>
-        </w:tc>
-      </w:tr>
-      <w:tr>
-        <w:trPr>
-          <w:trHeight w:val="50"/>
-        </w:trPr>
-        <w:tc>
-          <w:tcPr>
-            <w:tcW w:w="1975" w:type="dxa"/>
-          </w:tcPr>
-          <w:p>
-            <w:pPr>
-              <w:rPr>
-                <w:rFonts w:ascii="Garamond" w:eastAsia="MS PMincho" w:hAnsi="Garamond"/>
-                <w:sz w:val="20"/>
-                <w:szCs w:val="20"/>
-              </w:rPr>
-            </w:pPr>
-            <w:r>
-              <w:rPr>
-                <w:rFonts w:ascii="Garamond" w:eastAsia="MS PMincho" w:hAnsi="Garamond"/>
-                <w:sz w:val="20"/>
-                <w:szCs w:val="20"/>
-              </w:rPr>
-              <w:t>Sep 2013 – Aug 2017</w:t>
-            </w:r>
-          </w:p>
-        </w:tc>
-        <w:tc>
-          <w:tcPr>
-            <w:tcW w:w="7465" w:type="dxa"/>
-          </w:tcPr>
-          <w:p>
-            <w:pPr>
-              <w:rPr>
-                <w:rFonts w:ascii="Garamond" w:eastAsia="MS PMincho" w:hAnsi="Garamond"/>
-                <w:sz w:val="20"/>
-                <w:szCs w:val="20"/>
-              </w:rPr>
-            </w:pPr>
-            <w:r>
-              <w:rPr>
-                <w:rFonts w:ascii="Garamond" w:eastAsia="MS PMincho" w:hAnsi="Garamond"/>
-                <w:b/>
-                <w:bCs/>
-                <w:sz w:val="20"/>
-                <w:szCs w:val="20"/>
-              </w:rPr>
-              <w:t xml:space="preserve">Plate Distribution Lead </w:t>
-            </w:r>
-            <w:r>
-              <w:rPr>
-                <w:rFonts w:ascii="Garamond" w:eastAsia="MS PMincho" w:hAnsi="Garamond"/>
-                <w:b/>
-                <w:bCs/>
-                <w:sz w:val="20"/>
-                <w:szCs w:val="20"/>
-              </w:rPr>
-              <w:t xml:space="preserve">and Student Assistant </w:t>
-            </w:r>
-            <w:r>
-              <w:rPr>
-                <w:rFonts w:ascii="Garamond" w:eastAsia="MS PMincho" w:hAnsi="Garamond"/>
-                <w:b/>
-                <w:bCs/>
-                <w:sz w:val="20"/>
-                <w:szCs w:val="20"/>
-              </w:rPr>
-              <w:t>for the Sloan Digital Sky Survey</w:t>
-            </w:r>
-            <w:r>
-              <w:rPr>
-                <w:rFonts w:ascii="Garamond" w:eastAsia="MS PMincho" w:hAnsi="Garamond"/>
-                <w:sz w:val="20"/>
-                <w:szCs w:val="20"/>
-              </w:rPr>
-              <w:t xml:space="preserve"> University of Washington, Seattle, WA</w:t>
-            </w:r>
-          </w:p>
-        </w:tc>
-      </w:tr>
-      <w:tr>
-        <w:trPr>
-          <w:trHeight w:val="50"/>
-        </w:trPr>
-        <w:tc>
-          <w:tcPr>
-            <w:tcW w:w="1975" w:type="dxa"/>
-          </w:tcPr>
-          <w:p>
-            <w:pPr>
-              <w:rPr>
-                <w:rFonts w:ascii="Garamond" w:eastAsia="MS PMincho" w:hAnsi="Garamond"/>
-                <w:sz w:val="20"/>
-                <w:szCs w:val="20"/>
-              </w:rPr>
-            </w:pPr>
-          </w:p>
-        </w:tc>
-        <w:tc>
-          <w:tcPr>
-            <w:tcW w:w="7465" w:type="dxa"/>
-          </w:tcPr>
-          <w:p>
-            <w:pPr>
-              <w:pStyle w:val="ListParagraph"/>
-              <w:numPr>
-                <w:ilvl w:val="0"/>
-                <w:numId w:val="1"/>
-              </w:numPr>
-              <w:spacing w:line="240" w:lineRule="auto"/>
-              <w:rPr>
-                <w:rFonts w:ascii="Garamond" w:eastAsia="MS PMincho" w:hAnsi="Garamond"/>
-                <w:sz w:val="20"/>
-                <w:szCs w:val="20"/>
-              </w:rPr>
-            </w:pPr>
-            <w:r>
-              <w:rPr>
-                <w:rFonts w:ascii="Garamond" w:eastAsia="MS PMincho" w:hAnsi="Garamond"/>
-                <w:sz w:val="20"/>
-                <w:szCs w:val="20"/>
-              </w:rPr>
-              <w:t xml:space="preserve">Started and organized the Plates for Education Program with the Education and Public Outreach team. </w:t>
-            </w:r>
-          </w:p>
-          <w:p>
-            <w:pPr>
-              <w:pStyle w:val="ListParagraph"/>
-              <w:numPr>
-                <w:ilvl w:val="0"/>
-                <w:numId w:val="1"/>
-              </w:numPr>
-              <w:spacing w:line="240" w:lineRule="auto"/>
-              <w:rPr>
-                <w:rFonts w:ascii="Garamond" w:eastAsia="MS PMincho" w:hAnsi="Garamond"/>
-                <w:sz w:val="20"/>
-                <w:szCs w:val="20"/>
-              </w:rPr>
-            </w:pPr>
-            <w:r>
-              <w:rPr>
-                <w:rFonts w:ascii="Garamond" w:eastAsia="MS PMincho" w:hAnsi="Garamond"/>
-                <w:sz w:val="20"/>
-                <w:szCs w:val="20"/>
-              </w:rPr>
-              <w:t>Organized retired plug plates and created corresponding posters for distribution to high schools.</w:t>
-            </w:r>
-          </w:p>
-          <w:p>
-            <w:pPr>
-              <w:pStyle w:val="ListParagraph"/>
-              <w:numPr>
-                <w:ilvl w:val="0"/>
-                <w:numId w:val="1"/>
-              </w:numPr>
-              <w:spacing w:line="240" w:lineRule="auto"/>
-              <w:rPr>
-                <w:rFonts w:ascii="Garamond" w:eastAsia="MS PMincho" w:hAnsi="Garamond"/>
-                <w:sz w:val="20"/>
-                <w:szCs w:val="20"/>
-              </w:rPr>
-            </w:pPr>
-            <w:r>
-              <w:rPr>
-                <w:rFonts w:ascii="Garamond" w:eastAsia="MS PMincho" w:hAnsi="Garamond"/>
-                <w:sz w:val="20"/>
-                <w:szCs w:val="20"/>
-              </w:rPr>
-              <w:t>Hosted 8 high school teachers at UW to teach them about the plates and educational resources.</w:t>
-            </w:r>
-          </w:p>
-          <w:p>
-            <w:pPr>
-              <w:pStyle w:val="ListParagraph"/>
-              <w:numPr>
-                <w:ilvl w:val="0"/>
-                <w:numId w:val="1"/>
-              </w:numPr>
-              <w:spacing w:line="240" w:lineRule="auto"/>
-              <w:rPr>
-                <w:rFonts w:ascii="Garamond" w:eastAsia="MS PMincho" w:hAnsi="Garamond"/>
-                <w:sz w:val="20"/>
-                <w:szCs w:val="20"/>
-              </w:rPr>
-            </w:pPr>
-            <w:r>
-              <w:rPr>
-                <w:rFonts w:ascii="Garamond" w:eastAsia="MS PMincho" w:hAnsi="Garamond"/>
-                <w:sz w:val="20"/>
-                <w:szCs w:val="20"/>
-              </w:rPr>
-              <w:t>Conducted quality assurance on the aluminum plug plates used by Sloan by measuring their accuracy on a</w:t>
-            </w:r>
-            <w:r>
-              <w:rPr>
-                <w:rFonts w:ascii="Garamond" w:eastAsia="MS PMincho" w:hAnsi="Garamond"/>
-                <w:sz w:val="20"/>
-                <w:szCs w:val="20"/>
-              </w:rPr>
-              <w:t xml:space="preserve"> </w:t>
-            </w:r>
-            <w:r>
-              <w:rPr>
-                <w:rFonts w:ascii="Garamond" w:eastAsia="MS PMincho" w:hAnsi="Garamond"/>
-                <w:sz w:val="20"/>
-                <w:szCs w:val="20"/>
-              </w:rPr>
-              <w:t>Coordinate Measuring Machine.</w:t>
-            </w:r>
-          </w:p>
-          <w:p>
-            <w:pPr>
-              <w:pStyle w:val="ListParagraph"/>
-              <w:numPr>
-                <w:ilvl w:val="0"/>
-                <w:numId w:val="1"/>
-              </w:numPr>
-              <w:spacing w:line="240" w:lineRule="auto"/>
-              <w:rPr>
-                <w:rFonts w:ascii="Garamond" w:eastAsia="MS PMincho" w:hAnsi="Garamond"/>
-                <w:sz w:val="20"/>
-                <w:szCs w:val="20"/>
-              </w:rPr>
-            </w:pPr>
-            <w:r>
-              <w:rPr>
-                <w:rFonts w:ascii="Garamond" w:eastAsia="MS PMincho" w:hAnsi="Garamond"/>
-                <w:sz w:val="20"/>
-                <w:szCs w:val="20"/>
-              </w:rPr>
-              <w:t>Re-aluminized the 3.5m mirror at the Apache Point Observatory in Sunspot, New Mexico.</w:t>
-            </w:r>
-          </w:p>
-        </w:tc>
-      </w:tr>
-      <w:tr>
-        <w:trPr>
-          <w:trHeight w:val="50"/>
-        </w:trPr>
-        <w:tc>
-          <w:tcPr>
-            <w:tcW w:w="1975" w:type="dxa"/>
-          </w:tcPr>
-          <w:p>
-            <w:pPr>
-              <w:rPr>
-                <w:rFonts w:ascii="Garamond" w:eastAsia="MS PMincho" w:hAnsi="Garamond"/>
-                <w:sz w:val="20"/>
-                <w:szCs w:val="20"/>
-              </w:rPr>
-            </w:pPr>
-            <w:r>
-              <w:rPr>
-                <w:rFonts w:ascii="Garamond" w:eastAsia="MS PMincho" w:hAnsi="Garamond"/>
-                <w:sz w:val="20"/>
-                <w:szCs w:val="20"/>
-              </w:rPr>
-              <w:t>Sep 2013 – Aug 2017</w:t>
-            </w:r>
-          </w:p>
-        </w:tc>
-        <w:tc>
-          <w:tcPr>
-            <w:tcW w:w="7465" w:type="dxa"/>
-          </w:tcPr>
-          <w:p>
-            <w:pPr>
-              <w:rPr>
-                <w:rFonts w:ascii="Garamond" w:eastAsia="MS PMincho" w:hAnsi="Garamond"/>
-                <w:sz w:val="20"/>
-                <w:szCs w:val="20"/>
-              </w:rPr>
-            </w:pPr>
-            <w:r>
-              <w:rPr>
-                <w:rFonts w:ascii="Garamond" w:eastAsia="MS PMincho" w:hAnsi="Garamond"/>
-                <w:b/>
-                <w:bCs/>
-                <w:sz w:val="20"/>
-                <w:szCs w:val="20"/>
-              </w:rPr>
-              <w:t>Student Research Assistant</w:t>
-            </w:r>
-            <w:r>
-              <w:rPr>
-                <w:rFonts w:ascii="Garamond" w:eastAsia="MS PMincho" w:hAnsi="Garamond"/>
-                <w:sz w:val="20"/>
-                <w:szCs w:val="20"/>
-              </w:rPr>
-              <w:t xml:space="preserve"> University of Washington, Seattle, WA</w:t>
-            </w:r>
-          </w:p>
-        </w:tc>
-      </w:tr>
-      <w:tr>
-        <w:trPr>
-          <w:trHeight w:val="773"/>
-        </w:trPr>
-        <w:tc>
-          <w:tcPr>
-            <w:tcW w:w="1975" w:type="dxa"/>
-          </w:tcPr>
-          <w:p>
-            <w:pPr>
-              <w:rPr>
-                <w:rFonts w:ascii="Garamond" w:eastAsia="MS PMincho" w:hAnsi="Garamond"/>
-                <w:sz w:val="20"/>
-                <w:szCs w:val="20"/>
-              </w:rPr>
-            </w:pPr>
-          </w:p>
-        </w:tc>
-        <w:tc>
-          <w:tcPr>
-            <w:tcW w:w="7465" w:type="dxa"/>
-          </w:tcPr>
-          <w:p>
-            <w:pPr>
-              <w:pStyle w:val="ListParagraph"/>
-              <w:numPr>
-                <w:ilvl w:val="0"/>
-                <w:numId w:val="1"/>
-              </w:numPr>
-              <w:spacing w:line="240" w:lineRule="auto"/>
-              <w:rPr>
-                <w:rFonts w:ascii="Garamond" w:eastAsia="MS PMincho" w:hAnsi="Garamond"/>
-                <w:sz w:val="20"/>
-                <w:szCs w:val="20"/>
-              </w:rPr>
-            </w:pPr>
-            <w:r>
-              <w:rPr>
-                <w:rFonts w:ascii="Garamond" w:eastAsia="MS PMincho" w:hAnsi="Garamond"/>
-                <w:sz w:val="20"/>
-                <w:szCs w:val="20"/>
-              </w:rPr>
-              <w:t xml:space="preserve">Simulated radiative transfer using the post-processing code SKIRT to generate spectral energy distributions of simulated galaxies. </w:t>
-            </w:r>
-          </w:p>
-          <w:p>
-            <w:pPr>
-              <w:pStyle w:val="ListParagraph"/>
-              <w:numPr>
-                <w:ilvl w:val="0"/>
-                <w:numId w:val="1"/>
-              </w:numPr>
-              <w:spacing w:line="240" w:lineRule="auto"/>
-              <w:rPr>
-                <w:rFonts w:ascii="Garamond" w:eastAsia="MS PMincho" w:hAnsi="Garamond"/>
-                <w:b/>
-                <w:bCs/>
-                <w:sz w:val="20"/>
-                <w:szCs w:val="20"/>
-              </w:rPr>
-            </w:pPr>
-            <w:r>
-              <w:rPr>
-                <w:rFonts w:ascii="Garamond" w:eastAsia="MS PMincho" w:hAnsi="Garamond"/>
-                <w:sz w:val="20"/>
-                <w:szCs w:val="20"/>
-              </w:rPr>
-              <w:t>Utilized a supercomputer, Comet, to run and access cosmological simulations to conduct data analysis</w:t>
-            </w:r>
-            <w:r>
-              <w:rPr>
-                <w:rFonts w:ascii="Garamond" w:eastAsia="MS PMincho" w:hAnsi="Garamond"/>
-                <w:sz w:val="20"/>
-                <w:szCs w:val="20"/>
-              </w:rPr>
-              <w:t xml:space="preserve"> and statistics</w:t>
-            </w:r>
-            <w:r>
-              <w:rPr>
-                <w:rFonts w:ascii="Garamond" w:eastAsia="MS PMincho" w:hAnsi="Garamond"/>
-                <w:sz w:val="20"/>
-                <w:szCs w:val="20"/>
-              </w:rPr>
-              <w:t xml:space="preserve"> using Python.</w:t>
-            </w:r>
-            <w:r>
-              <w:rPr>
-                <w:rFonts w:ascii="Garamond" w:eastAsia="MS PMincho" w:hAnsi="Garamond"/>
-                <w:sz w:val="20"/>
-                <w:szCs w:val="20"/>
-              </w:rPr>
-              <w:t xml:space="preserve"> Libraries and packages used: </w:t>
-            </w:r>
-            <w:proofErr w:type="spellStart"/>
-            <w:r>
-              <w:rPr>
-                <w:rFonts w:ascii="Garamond" w:eastAsia="MS PMincho" w:hAnsi="Garamond"/>
-                <w:sz w:val="20"/>
-                <w:szCs w:val="20"/>
-              </w:rPr>
-              <w:t>P</w:t>
-            </w:r>
-            <w:r>
-              <w:rPr>
-                <w:rFonts w:ascii="Garamond" w:eastAsia="MS PMincho" w:hAnsi="Garamond"/>
-                <w:sz w:val="20"/>
-                <w:szCs w:val="20"/>
-              </w:rPr>
-              <w:t>ynbody</w:t>
-            </w:r>
-            <w:proofErr w:type="spellEnd"/>
-            <w:r>
-              <w:rPr>
-                <w:rFonts w:ascii="Garamond" w:eastAsia="MS PMincho" w:hAnsi="Garamond"/>
-                <w:sz w:val="20"/>
-                <w:szCs w:val="20"/>
-              </w:rPr>
-              <w:t xml:space="preserve">, </w:t>
-            </w:r>
-            <w:proofErr w:type="spellStart"/>
-            <w:r>
-              <w:rPr>
-                <w:rFonts w:ascii="Garamond" w:eastAsia="MS PMincho" w:hAnsi="Garamond"/>
-                <w:sz w:val="20"/>
-                <w:szCs w:val="20"/>
-              </w:rPr>
-              <w:t>N</w:t>
-            </w:r>
-            <w:r>
-              <w:rPr>
-                <w:rFonts w:ascii="Garamond" w:eastAsia="MS PMincho" w:hAnsi="Garamond"/>
-                <w:sz w:val="20"/>
-                <w:szCs w:val="20"/>
-              </w:rPr>
-              <w:t>umpy</w:t>
-            </w:r>
-            <w:proofErr w:type="spellEnd"/>
-            <w:r>
-              <w:rPr>
-                <w:rFonts w:ascii="Garamond" w:eastAsia="MS PMincho" w:hAnsi="Garamond"/>
-                <w:sz w:val="20"/>
-                <w:szCs w:val="20"/>
-              </w:rPr>
-              <w:t xml:space="preserve">, </w:t>
-            </w:r>
-            <w:proofErr w:type="spellStart"/>
-            <w:r>
-              <w:rPr>
-                <w:rFonts w:ascii="Garamond" w:eastAsia="MS PMincho" w:hAnsi="Garamond"/>
-                <w:sz w:val="20"/>
-                <w:szCs w:val="20"/>
-              </w:rPr>
-              <w:t>A</w:t>
-            </w:r>
-            <w:r>
-              <w:rPr>
-                <w:rFonts w:ascii="Garamond" w:eastAsia="MS PMincho" w:hAnsi="Garamond"/>
-                <w:sz w:val="20"/>
-                <w:szCs w:val="20"/>
-              </w:rPr>
-              <w:t>stropy</w:t>
-            </w:r>
-            <w:proofErr w:type="spellEnd"/>
-            <w:r>
-              <w:rPr>
-                <w:rFonts w:ascii="Garamond" w:eastAsia="MS PMincho" w:hAnsi="Garamond"/>
-                <w:sz w:val="20"/>
-                <w:szCs w:val="20"/>
-              </w:rPr>
-              <w:t xml:space="preserve">, </w:t>
-            </w:r>
-            <w:r>
-              <w:rPr>
-                <w:rFonts w:ascii="Garamond" w:eastAsia="MS PMincho" w:hAnsi="Garamond"/>
-                <w:sz w:val="20"/>
-                <w:szCs w:val="20"/>
-              </w:rPr>
-              <w:t>M</w:t>
-            </w:r>
-            <w:r>
-              <w:rPr>
-                <w:rFonts w:ascii="Garamond" w:eastAsia="MS PMincho" w:hAnsi="Garamond"/>
-                <w:sz w:val="20"/>
-                <w:szCs w:val="20"/>
-              </w:rPr>
-              <w:t xml:space="preserve">atplotlib, </w:t>
-            </w:r>
-            <w:r>
-              <w:rPr>
-                <w:rFonts w:ascii="Garamond" w:eastAsia="MS PMincho" w:hAnsi="Garamond"/>
-                <w:sz w:val="20"/>
-                <w:szCs w:val="20"/>
-              </w:rPr>
-              <w:t>S</w:t>
-            </w:r>
-            <w:r>
-              <w:rPr>
-                <w:rFonts w:ascii="Garamond" w:eastAsia="MS PMincho" w:hAnsi="Garamond"/>
-                <w:sz w:val="20"/>
-                <w:szCs w:val="20"/>
-              </w:rPr>
-              <w:t>ci</w:t>
-            </w:r>
-            <w:r>
-              <w:rPr>
-                <w:rFonts w:ascii="Garamond" w:eastAsia="MS PMincho" w:hAnsi="Garamond"/>
-                <w:sz w:val="20"/>
-                <w:szCs w:val="20"/>
-              </w:rPr>
-              <w:t>P</w:t>
-            </w:r>
-            <w:r>
-              <w:rPr>
-                <w:rFonts w:ascii="Garamond" w:eastAsia="MS PMincho" w:hAnsi="Garamond"/>
-                <w:sz w:val="20"/>
-                <w:szCs w:val="20"/>
-              </w:rPr>
-              <w:t>y</w:t>
-            </w:r>
-          </w:p>
-        </w:tc>
-      </w:tr>
-      <w:tr>
-        <w:trPr>
-          <w:trHeight w:val="50"/>
-        </w:trPr>
-        <w:tc>
-          <w:tcPr>
-            <w:tcW w:w="1975" w:type="dxa"/>
-          </w:tcPr>
-          <w:p>
-            <w:pPr>
-              <w:rPr>
-                <w:rFonts w:ascii="Garamond" w:eastAsia="MS PMincho" w:hAnsi="Garamond"/>
-                <w:sz w:val="20"/>
-                <w:szCs w:val="20"/>
-              </w:rPr>
-            </w:pPr>
-            <w:r>
-              <w:rPr>
-                <w:rFonts w:ascii="Garamond" w:eastAsia="MS PMincho" w:hAnsi="Garamond"/>
-                <w:sz w:val="20"/>
-                <w:szCs w:val="20"/>
-              </w:rPr>
-              <w:t>Sep 2016</w:t>
-            </w:r>
-          </w:p>
-        </w:tc>
-        <w:tc>
-          <w:tcPr>
-            <w:tcW w:w="7465" w:type="dxa"/>
-          </w:tcPr>
-          <w:p>
-            <w:pPr>
-              <w:rPr>
-                <w:rFonts w:ascii="Garamond" w:eastAsia="MS PMincho" w:hAnsi="Garamond"/>
-                <w:sz w:val="20"/>
-                <w:szCs w:val="20"/>
-              </w:rPr>
-            </w:pPr>
-            <w:r>
-              <w:rPr>
-                <w:rFonts w:ascii="Garamond" w:eastAsia="MS PMincho" w:hAnsi="Garamond"/>
-                <w:b/>
-                <w:bCs/>
-                <w:sz w:val="20"/>
-                <w:szCs w:val="20"/>
-              </w:rPr>
-              <w:t xml:space="preserve">Attendee </w:t>
-            </w:r>
-            <w:r>
-              <w:rPr>
-                <w:rFonts w:ascii="Garamond" w:eastAsia="MS PMincho" w:hAnsi="Garamond"/>
-                <w:sz w:val="20"/>
-                <w:szCs w:val="20"/>
-              </w:rPr>
-              <w:t>Woodruff Scientific Computing Bootcamp, University of Washington, Seattle, WA</w:t>
-            </w:r>
-          </w:p>
-        </w:tc>
-      </w:tr>
-      <w:tr>
-        <w:trPr>
-          <w:trHeight w:val="50"/>
-        </w:trPr>
-        <w:tc>
-          <w:tcPr>
-            <w:tcW w:w="1975" w:type="dxa"/>
-          </w:tcPr>
-          <w:p>
-            <w:pPr>
-              <w:rPr>
-                <w:rFonts w:ascii="Garamond" w:eastAsia="MS PMincho" w:hAnsi="Garamond"/>
-                <w:sz w:val="20"/>
-                <w:szCs w:val="20"/>
-              </w:rPr>
-            </w:pPr>
-          </w:p>
-        </w:tc>
-        <w:tc>
-          <w:tcPr>
-            <w:tcW w:w="7465" w:type="dxa"/>
-          </w:tcPr>
-          <w:p>
-            <w:pPr>
-              <w:pStyle w:val="ListParagraph"/>
-              <w:numPr>
-                <w:ilvl w:val="0"/>
-                <w:numId w:val="7"/>
-              </w:numPr>
-              <w:spacing w:line="240" w:lineRule="auto"/>
-              <w:rPr>
-                <w:rFonts w:ascii="Garamond" w:eastAsia="MS PMincho" w:hAnsi="Garamond"/>
-                <w:b/>
-                <w:bCs/>
-                <w:sz w:val="20"/>
-                <w:szCs w:val="20"/>
-              </w:rPr>
-            </w:pPr>
-            <w:r>
-              <w:rPr>
-                <w:rFonts w:ascii="Garamond" w:eastAsia="MS PMincho" w:hAnsi="Garamond"/>
-                <w:sz w:val="20"/>
-                <w:szCs w:val="20"/>
-              </w:rPr>
-              <w:t>Learned the basics of how to model, simulate, and analyze plasma. Worked on the National Energy Research Scientific Computing Center’s computer, Edison.</w:t>
-            </w:r>
-          </w:p>
-        </w:tc>
-      </w:tr>
-    </w:tbl>
-    <w:p>
-      <w:pPr>
-        <w:jc w:val="center"/>
-        <w:rPr>
-          <w:rFonts w:ascii="Garamond" w:eastAsia="MS PMincho" w:hAnsi="Garamond"/>
-          <w:sz w:val="20"/>
-          <w:szCs w:val="20"/>
-        </w:rPr>
-      </w:pPr>
-    </w:p>
     <w:p>
       <w:pPr>
         <w:jc w:val="center"/>
@@ -1614,8 +390,7 @@
                 <w:sz w:val="20"/>
                 <w:szCs w:val="20"/>
               </w:rPr>
-              <w:lastRenderedPageBreak/>
-              <w:t>Aug 2017 – May 2018</w:t>
+              <w:t xml:space="preserve">Sept 2023 – Present </w:t>
             </w:r>
           </w:p>
         </w:tc>
@@ -1639,6 +414,88 @@
                 <w:sz w:val="20"/>
                 <w:szCs w:val="20"/>
               </w:rPr>
+              <w:t>Instructor</w:t>
+            </w:r>
+            <w:r>
+              <w:rPr>
+                <w:rFonts w:ascii="Garamond" w:eastAsia="MS PMincho" w:hAnsi="Garamond"/>
+                <w:sz w:val="20"/>
+                <w:szCs w:val="20"/>
+              </w:rPr>
+              <w:t xml:space="preserve"> Oregon State University, Corvallis, OR</w:t>
+            </w:r>
+          </w:p>
+          <w:p>
+            <w:pPr>
+              <w:pStyle w:val="ListParagraph"/>
+              <w:numPr>
+                <w:ilvl w:val="0"/>
+                <w:numId w:val="14"/>
+              </w:numPr>
+              <w:spacing w:line="240" w:lineRule="auto"/>
+              <w:rPr>
+                <w:rFonts w:ascii="Garamond" w:eastAsia="MS PMincho" w:hAnsi="Garamond"/>
+                <w:sz w:val="20"/>
+                <w:szCs w:val="20"/>
+              </w:rPr>
+            </w:pPr>
+            <w:r>
+              <w:rPr>
+                <w:rFonts w:ascii="Garamond" w:eastAsia="MS PMincho" w:hAnsi="Garamond"/>
+                <w:sz w:val="20"/>
+                <w:szCs w:val="20"/>
+              </w:rPr>
+              <w:t>PH 212: General Physics with Calculus II</w:t>
+            </w:r>
+          </w:p>
+        </w:tc>
+      </w:tr>
+      <w:tr>
+        <w:trPr>
+          <w:trHeight w:val="50"/>
+        </w:trPr>
+        <w:tc>
+          <w:tcPr>
+            <w:tcW w:w="1975" w:type="dxa"/>
+          </w:tcPr>
+          <w:p>
+            <w:pPr>
+              <w:rPr>
+                <w:rFonts w:ascii="Garamond" w:eastAsia="MS PMincho" w:hAnsi="Garamond"/>
+                <w:sz w:val="20"/>
+                <w:szCs w:val="20"/>
+              </w:rPr>
+            </w:pPr>
+            <w:r>
+              <w:rPr>
+                <w:rFonts w:ascii="Garamond" w:eastAsia="MS PMincho" w:hAnsi="Garamond"/>
+                <w:sz w:val="20"/>
+                <w:szCs w:val="20"/>
+              </w:rPr>
+              <w:t>Aug 2017 – May 2018</w:t>
+            </w:r>
+          </w:p>
+        </w:tc>
+        <w:tc>
+          <w:tcPr>
+            <w:tcW w:w="7465" w:type="dxa"/>
+          </w:tcPr>
+          <w:p>
+            <w:pPr>
+              <w:rPr>
+                <w:rFonts w:ascii="Garamond" w:eastAsia="MS PMincho" w:hAnsi="Garamond"/>
+                <w:sz w:val="20"/>
+                <w:szCs w:val="20"/>
+              </w:rPr>
+            </w:pPr>
+            <w:r>
+              <w:rPr>
+                <w:rFonts w:ascii="Garamond" w:eastAsia="MS PMincho" w:hAnsi="Garamond"/>
+                <w:b/>
+                <w:bCs/>
+                <w:sz w:val="20"/>
+                <w:szCs w:val="20"/>
+              </w:rPr>
               <w:t xml:space="preserve">Graduate Teaching Assistant </w:t>
             </w:r>
             <w:r>
@@ -1647,23 +504,7 @@
                 <w:sz w:val="20"/>
                 <w:szCs w:val="20"/>
               </w:rPr>
-              <w:t>Georgia Institute of Technology,</w:t>
-            </w:r>
-            <w:r>
-              <w:rPr>
-                <w:rFonts w:ascii="Garamond" w:eastAsia="MS PMincho" w:hAnsi="Garamond"/>
-                <w:sz w:val="20"/>
-                <w:szCs w:val="20"/>
-              </w:rPr>
-              <w:t xml:space="preserve"> </w:t>
-            </w:r>
-            <w:r>
-              <w:rPr>
-                <w:rFonts w:ascii="Garamond" w:eastAsia="MS PMincho" w:hAnsi="Garamond"/>
-                <w:sz w:val="20"/>
-                <w:szCs w:val="20"/>
-              </w:rPr>
-              <w:t>Atlanta, GA</w:t>
+              <w:t>Georgia Institute of Technology, Atlanta, GA</w:t>
             </w:r>
           </w:p>
           <w:p>
@@ -1864,7 +705,1220 @@
     </w:tbl>
     <w:p>
       <w:pPr>
+        <w:rPr>
+          <w:rFonts w:ascii="Garamond" w:eastAsia="MS PMincho" w:hAnsi="Garamond"/>
+          <w:sz w:val="20"/>
+          <w:szCs w:val="20"/>
+        </w:rPr>
+      </w:pPr>
+    </w:p>
+    <w:p>
+      <w:pPr>
         <w:jc w:val="center"/>
+        <w:rPr>
+          <w:rFonts w:ascii="Garamond" w:eastAsia="MS PMincho" w:hAnsi="Garamond"/>
+          <w:b/>
+          <w:bCs/>
+          <w:sz w:val="22"/>
+          <w:szCs w:val="22"/>
+        </w:rPr>
+      </w:pPr>
+      <w:r>
+        <w:rPr>
+          <w:rFonts w:ascii="Garamond" w:eastAsia="MS PMincho" w:hAnsi="Garamond"/>
+          <w:b/>
+          <w:bCs/>
+          <w:sz w:val="22"/>
+          <w:szCs w:val="22"/>
+        </w:rPr>
+        <w:t>Research Experience</w:t>
+      </w:r>
+    </w:p>
+    <w:tbl>
+      <w:tblPr>
+        <w:tblStyle w:val="TableGrid"/>
+        <w:tblW w:w="9440" w:type="dxa"/>
+        <w:tblBorders>
+          <w:top w:val="none" w:sz="0" w:space="0" w:color="auto"/>
+          <w:left w:val="none" w:sz="0" w:space="0" w:color="auto"/>
+          <w:bottom w:val="none" w:sz="0" w:space="0" w:color="auto"/>
+          <w:right w:val="none" w:sz="0" w:space="0" w:color="auto"/>
+          <w:insideH w:val="none" w:sz="0" w:space="0" w:color="auto"/>
+          <w:insideV w:val="none" w:sz="0" w:space="0" w:color="auto"/>
+        </w:tblBorders>
+        <w:tblLook w:val="04A0" w:firstRow="1" w:lastRow="0" w:firstColumn="1" w:lastColumn="0" w:noHBand="0" w:noVBand="1"/>
+      </w:tblPr>
+      <w:tblGrid>
+        <w:gridCol w:w="1975"/>
+        <w:gridCol w:w="7465"/>
+      </w:tblGrid>
+      <w:tr>
+        <w:tc>
+          <w:tcPr>
+            <w:tcW w:w="1975" w:type="dxa"/>
+          </w:tcPr>
+          <w:p>
+            <w:pPr>
+              <w:rPr>
+                <w:rFonts w:ascii="Garamond" w:eastAsia="MS PMincho" w:hAnsi="Garamond"/>
+                <w:sz w:val="20"/>
+                <w:szCs w:val="20"/>
+              </w:rPr>
+            </w:pPr>
+            <w:r>
+              <w:rPr>
+                <w:rFonts w:ascii="Garamond" w:eastAsia="MS PMincho" w:hAnsi="Garamond"/>
+                <w:sz w:val="20"/>
+                <w:szCs w:val="20"/>
+              </w:rPr>
+              <w:t xml:space="preserve">May </w:t>
+            </w:r>
+            <w:r>
+              <w:rPr>
+                <w:rFonts w:ascii="Garamond" w:eastAsia="MS PMincho" w:hAnsi="Garamond"/>
+                <w:sz w:val="20"/>
+                <w:szCs w:val="20"/>
+              </w:rPr>
+              <w:t>2018 - Present</w:t>
+            </w:r>
+          </w:p>
+        </w:tc>
+        <w:tc>
+          <w:tcPr>
+            <w:tcW w:w="7465" w:type="dxa"/>
+          </w:tcPr>
+          <w:p>
+            <w:pPr>
+              <w:rPr>
+                <w:rFonts w:ascii="Garamond" w:eastAsia="MS PMincho" w:hAnsi="Garamond"/>
+                <w:sz w:val="20"/>
+                <w:szCs w:val="20"/>
+              </w:rPr>
+            </w:pPr>
+            <w:r>
+              <w:rPr>
+                <w:rFonts w:ascii="Garamond" w:eastAsia="MS PMincho" w:hAnsi="Garamond"/>
+                <w:b/>
+                <w:bCs/>
+                <w:sz w:val="20"/>
+                <w:szCs w:val="20"/>
+              </w:rPr>
+              <w:t>Graduate Research Assistant</w:t>
+            </w:r>
+            <w:r>
+              <w:rPr>
+                <w:rFonts w:ascii="Garamond" w:eastAsia="MS PMincho" w:hAnsi="Garamond"/>
+                <w:sz w:val="20"/>
+                <w:szCs w:val="20"/>
+              </w:rPr>
+              <w:t xml:space="preserve"> Georgia Institute of Technology, Atlanta, GA</w:t>
+            </w:r>
+          </w:p>
+        </w:tc>
+      </w:tr>
+      <w:tr>
+        <w:tc>
+          <w:tcPr>
+            <w:tcW w:w="1975" w:type="dxa"/>
+          </w:tcPr>
+          <w:p>
+            <w:pPr>
+              <w:rPr>
+                <w:rFonts w:ascii="Garamond" w:eastAsia="MS PMincho" w:hAnsi="Garamond"/>
+                <w:sz w:val="20"/>
+                <w:szCs w:val="20"/>
+              </w:rPr>
+            </w:pPr>
+          </w:p>
+        </w:tc>
+        <w:tc>
+          <w:tcPr>
+            <w:tcW w:w="7465" w:type="dxa"/>
+          </w:tcPr>
+          <w:p>
+            <w:pPr>
+              <w:pStyle w:val="ListParagraph"/>
+              <w:numPr>
+                <w:ilvl w:val="0"/>
+                <w:numId w:val="1"/>
+              </w:numPr>
+              <w:spacing w:line="240" w:lineRule="auto"/>
+              <w:rPr>
+                <w:rFonts w:ascii="Garamond" w:eastAsia="MS PMincho" w:hAnsi="Garamond"/>
+                <w:sz w:val="20"/>
+                <w:szCs w:val="20"/>
+              </w:rPr>
+            </w:pPr>
+            <w:r>
+              <w:rPr>
+                <w:rFonts w:ascii="Garamond" w:eastAsia="MS PMincho" w:hAnsi="Garamond"/>
+                <w:sz w:val="20"/>
+                <w:szCs w:val="20"/>
+              </w:rPr>
+              <w:t>Reduced data, c</w:t>
+            </w:r>
+            <w:r>
+              <w:rPr>
+                <w:rFonts w:ascii="Garamond" w:eastAsia="MS PMincho" w:hAnsi="Garamond"/>
+                <w:sz w:val="20"/>
+                <w:szCs w:val="20"/>
+              </w:rPr>
+              <w:t>onducted statistics</w:t>
+            </w:r>
+            <w:r>
+              <w:rPr>
+                <w:rFonts w:ascii="Garamond" w:eastAsia="MS PMincho" w:hAnsi="Garamond"/>
+                <w:sz w:val="20"/>
+                <w:szCs w:val="20"/>
+              </w:rPr>
+              <w:t xml:space="preserve"> and feature engineering</w:t>
+            </w:r>
+            <w:r>
+              <w:rPr>
+                <w:rFonts w:ascii="Garamond" w:eastAsia="MS PMincho" w:hAnsi="Garamond"/>
+                <w:sz w:val="20"/>
+                <w:szCs w:val="20"/>
+              </w:rPr>
+              <w:t xml:space="preserve">, looked for trends across different datasets, </w:t>
+            </w:r>
+            <w:r>
+              <w:rPr>
+                <w:rFonts w:ascii="Garamond" w:eastAsia="MS PMincho" w:hAnsi="Garamond"/>
+                <w:sz w:val="20"/>
+                <w:szCs w:val="20"/>
+              </w:rPr>
+              <w:t xml:space="preserve">and </w:t>
+            </w:r>
+            <w:r>
+              <w:rPr>
+                <w:rFonts w:ascii="Garamond" w:eastAsia="MS PMincho" w:hAnsi="Garamond"/>
+                <w:sz w:val="20"/>
+                <w:szCs w:val="20"/>
+              </w:rPr>
+              <w:t>created models</w:t>
+            </w:r>
+            <w:r>
+              <w:rPr>
+                <w:rFonts w:ascii="Garamond" w:eastAsia="MS PMincho" w:hAnsi="Garamond"/>
+                <w:sz w:val="20"/>
+                <w:szCs w:val="20"/>
+              </w:rPr>
+              <w:t xml:space="preserve"> and scientific visualizations </w:t>
+            </w:r>
+            <w:r>
+              <w:rPr>
+                <w:rFonts w:ascii="Garamond" w:eastAsia="MS PMincho" w:hAnsi="Garamond"/>
+                <w:sz w:val="20"/>
+                <w:szCs w:val="20"/>
+              </w:rPr>
+              <w:t xml:space="preserve">using Python. Libraries and packages used </w:t>
+            </w:r>
+            <w:proofErr w:type="gramStart"/>
+            <w:r>
+              <w:rPr>
+                <w:rFonts w:ascii="Garamond" w:eastAsia="MS PMincho" w:hAnsi="Garamond"/>
+                <w:sz w:val="20"/>
+                <w:szCs w:val="20"/>
+              </w:rPr>
+              <w:t>include:</w:t>
+            </w:r>
+            <w:proofErr w:type="gramEnd"/>
+            <w:r>
+              <w:rPr>
+                <w:rFonts w:ascii="Garamond" w:eastAsia="MS PMincho" w:hAnsi="Garamond"/>
+                <w:sz w:val="20"/>
+                <w:szCs w:val="20"/>
+              </w:rPr>
+              <w:t xml:space="preserve"> </w:t>
+            </w:r>
+            <w:r>
+              <w:rPr>
+                <w:rFonts w:ascii="Garamond" w:eastAsia="MS PMincho" w:hAnsi="Garamond"/>
+                <w:sz w:val="20"/>
+                <w:szCs w:val="20"/>
+              </w:rPr>
+              <w:t>P</w:t>
+            </w:r>
+            <w:r>
+              <w:rPr>
+                <w:rFonts w:ascii="Garamond" w:eastAsia="MS PMincho" w:hAnsi="Garamond"/>
+                <w:sz w:val="20"/>
+                <w:szCs w:val="20"/>
+              </w:rPr>
+              <w:t xml:space="preserve">andas, </w:t>
+            </w:r>
+            <w:proofErr w:type="spellStart"/>
+            <w:r>
+              <w:rPr>
+                <w:rFonts w:ascii="Garamond" w:eastAsia="MS PMincho" w:hAnsi="Garamond"/>
+                <w:sz w:val="20"/>
+                <w:szCs w:val="20"/>
+              </w:rPr>
+              <w:t>Y</w:t>
+            </w:r>
+            <w:r>
+              <w:rPr>
+                <w:rFonts w:ascii="Garamond" w:eastAsia="MS PMincho" w:hAnsi="Garamond"/>
+                <w:sz w:val="20"/>
+                <w:szCs w:val="20"/>
+              </w:rPr>
+              <w:t>t</w:t>
+            </w:r>
+            <w:proofErr w:type="spellEnd"/>
+            <w:r>
+              <w:rPr>
+                <w:rFonts w:ascii="Garamond" w:eastAsia="MS PMincho" w:hAnsi="Garamond"/>
+                <w:sz w:val="20"/>
+                <w:szCs w:val="20"/>
+              </w:rPr>
+              <w:t xml:space="preserve">, </w:t>
+            </w:r>
+            <w:proofErr w:type="spellStart"/>
+            <w:r>
+              <w:rPr>
+                <w:rFonts w:ascii="Garamond" w:eastAsia="MS PMincho" w:hAnsi="Garamond"/>
+                <w:sz w:val="20"/>
+                <w:szCs w:val="20"/>
+              </w:rPr>
+              <w:t>N</w:t>
+            </w:r>
+            <w:r>
+              <w:rPr>
+                <w:rFonts w:ascii="Garamond" w:eastAsia="MS PMincho" w:hAnsi="Garamond"/>
+                <w:sz w:val="20"/>
+                <w:szCs w:val="20"/>
+              </w:rPr>
+              <w:t>umpy</w:t>
+            </w:r>
+            <w:proofErr w:type="spellEnd"/>
+            <w:r>
+              <w:rPr>
+                <w:rFonts w:ascii="Garamond" w:eastAsia="MS PMincho" w:hAnsi="Garamond"/>
+                <w:sz w:val="20"/>
+                <w:szCs w:val="20"/>
+              </w:rPr>
+              <w:t xml:space="preserve">, </w:t>
+            </w:r>
+            <w:r>
+              <w:rPr>
+                <w:rFonts w:ascii="Garamond" w:eastAsia="MS PMincho" w:hAnsi="Garamond"/>
+                <w:sz w:val="20"/>
+                <w:szCs w:val="20"/>
+              </w:rPr>
+              <w:t>S</w:t>
+            </w:r>
+            <w:r>
+              <w:rPr>
+                <w:rFonts w:ascii="Garamond" w:eastAsia="MS PMincho" w:hAnsi="Garamond"/>
+                <w:sz w:val="20"/>
+                <w:szCs w:val="20"/>
+              </w:rPr>
+              <w:t>ci</w:t>
+            </w:r>
+            <w:r>
+              <w:rPr>
+                <w:rFonts w:ascii="Garamond" w:eastAsia="MS PMincho" w:hAnsi="Garamond"/>
+                <w:sz w:val="20"/>
+                <w:szCs w:val="20"/>
+              </w:rPr>
+              <w:t>P</w:t>
+            </w:r>
+            <w:r>
+              <w:rPr>
+                <w:rFonts w:ascii="Garamond" w:eastAsia="MS PMincho" w:hAnsi="Garamond"/>
+                <w:sz w:val="20"/>
+                <w:szCs w:val="20"/>
+              </w:rPr>
+              <w:t xml:space="preserve">y, </w:t>
+            </w:r>
+            <w:r>
+              <w:rPr>
+                <w:rFonts w:ascii="Garamond" w:eastAsia="MS PMincho" w:hAnsi="Garamond"/>
+                <w:sz w:val="20"/>
+                <w:szCs w:val="20"/>
+              </w:rPr>
+              <w:t>JSON</w:t>
+            </w:r>
+            <w:r>
+              <w:rPr>
+                <w:rFonts w:ascii="Garamond" w:eastAsia="MS PMincho" w:hAnsi="Garamond"/>
+                <w:sz w:val="20"/>
+                <w:szCs w:val="20"/>
+              </w:rPr>
+              <w:t xml:space="preserve">, </w:t>
+            </w:r>
+            <w:r>
+              <w:rPr>
+                <w:rFonts w:ascii="Garamond" w:eastAsia="MS PMincho" w:hAnsi="Garamond"/>
+                <w:sz w:val="20"/>
+                <w:szCs w:val="20"/>
+              </w:rPr>
+              <w:t>M</w:t>
+            </w:r>
+            <w:r>
+              <w:rPr>
+                <w:rFonts w:ascii="Garamond" w:eastAsia="MS PMincho" w:hAnsi="Garamond"/>
+                <w:sz w:val="20"/>
+                <w:szCs w:val="20"/>
+              </w:rPr>
+              <w:t xml:space="preserve">atplotlib, </w:t>
+            </w:r>
+            <w:r>
+              <w:rPr>
+                <w:rFonts w:ascii="Garamond" w:eastAsia="MS PMincho" w:hAnsi="Garamond"/>
+                <w:sz w:val="20"/>
+                <w:szCs w:val="20"/>
+              </w:rPr>
+              <w:t>H</w:t>
+            </w:r>
+            <w:r>
+              <w:rPr>
+                <w:rFonts w:ascii="Garamond" w:eastAsia="MS PMincho" w:hAnsi="Garamond"/>
+                <w:sz w:val="20"/>
+                <w:szCs w:val="20"/>
+              </w:rPr>
+              <w:t>5py</w:t>
+            </w:r>
+            <w:r>
+              <w:rPr>
+                <w:rFonts w:ascii="Garamond" w:eastAsia="MS PMincho" w:hAnsi="Garamond"/>
+                <w:sz w:val="20"/>
+                <w:szCs w:val="20"/>
+              </w:rPr>
+              <w:t xml:space="preserve">, </w:t>
+            </w:r>
+            <w:proofErr w:type="spellStart"/>
+            <w:r>
+              <w:rPr>
+                <w:rFonts w:ascii="Garamond" w:eastAsia="MS PMincho" w:hAnsi="Garamond"/>
+                <w:sz w:val="20"/>
+                <w:szCs w:val="20"/>
+              </w:rPr>
+              <w:t>J</w:t>
+            </w:r>
+            <w:r>
+              <w:rPr>
+                <w:rFonts w:ascii="Garamond" w:eastAsia="MS PMincho" w:hAnsi="Garamond"/>
+                <w:sz w:val="20"/>
+                <w:szCs w:val="20"/>
+              </w:rPr>
+              <w:t>upyter</w:t>
+            </w:r>
+            <w:proofErr w:type="spellEnd"/>
+          </w:p>
+          <w:p>
+            <w:pPr>
+              <w:pStyle w:val="ListParagraph"/>
+              <w:numPr>
+                <w:ilvl w:val="0"/>
+                <w:numId w:val="1"/>
+              </w:numPr>
+              <w:spacing w:line="240" w:lineRule="auto"/>
+              <w:rPr>
+                <w:rFonts w:ascii="Garamond" w:eastAsia="MS PMincho" w:hAnsi="Garamond"/>
+                <w:sz w:val="20"/>
+                <w:szCs w:val="20"/>
+              </w:rPr>
+            </w:pPr>
+            <w:r>
+              <w:rPr>
+                <w:rFonts w:ascii="Garamond" w:eastAsia="MS PMincho" w:hAnsi="Garamond"/>
+                <w:sz w:val="20"/>
+                <w:szCs w:val="20"/>
+              </w:rPr>
+              <w:t xml:space="preserve">Created analysis pipelines to correlate neutron star merger parameters with star formation on large datasets (&gt;40 Tb of data) </w:t>
+            </w:r>
+            <w:r>
+              <w:rPr>
+                <w:rFonts w:ascii="Garamond" w:eastAsia="MS PMincho" w:hAnsi="Garamond"/>
+                <w:sz w:val="20"/>
+                <w:szCs w:val="20"/>
+              </w:rPr>
+              <w:t>of volumetric time-series forward-modelling simulations o</w:t>
+            </w:r>
+            <w:r>
+              <w:rPr>
+                <w:rFonts w:ascii="Garamond" w:eastAsia="MS PMincho" w:hAnsi="Garamond"/>
+                <w:sz w:val="20"/>
+                <w:szCs w:val="20"/>
+              </w:rPr>
+              <w:t xml:space="preserve">n high performance computers.  </w:t>
+            </w:r>
+          </w:p>
+          <w:p>
+            <w:pPr>
+              <w:pStyle w:val="ListParagraph"/>
+              <w:numPr>
+                <w:ilvl w:val="0"/>
+                <w:numId w:val="1"/>
+              </w:numPr>
+              <w:spacing w:line="240" w:lineRule="auto"/>
+              <w:rPr>
+                <w:rFonts w:ascii="Garamond" w:eastAsia="MS PMincho" w:hAnsi="Garamond"/>
+                <w:b/>
+                <w:bCs/>
+                <w:sz w:val="20"/>
+                <w:szCs w:val="20"/>
+              </w:rPr>
+            </w:pPr>
+            <w:r>
+              <w:rPr>
+                <w:rFonts w:ascii="Garamond" w:eastAsia="MS PMincho" w:hAnsi="Garamond"/>
+                <w:sz w:val="20"/>
+                <w:szCs w:val="20"/>
+              </w:rPr>
+              <w:t xml:space="preserve">Maintained data organization and version control with </w:t>
+            </w:r>
+            <w:proofErr w:type="spellStart"/>
+            <w:r>
+              <w:rPr>
+                <w:rFonts w:ascii="Garamond" w:eastAsia="MS PMincho" w:hAnsi="Garamond"/>
+                <w:sz w:val="20"/>
+                <w:szCs w:val="20"/>
+              </w:rPr>
+              <w:t>Github</w:t>
+            </w:r>
+            <w:proofErr w:type="spellEnd"/>
+            <w:r>
+              <w:rPr>
+                <w:rFonts w:ascii="Garamond" w:eastAsia="MS PMincho" w:hAnsi="Garamond"/>
+                <w:sz w:val="20"/>
+                <w:szCs w:val="20"/>
+              </w:rPr>
+              <w:t xml:space="preserve"> and interacted with analysis code via the terminal through Linux/Unix and Bash shell scripting.</w:t>
+            </w:r>
+          </w:p>
+        </w:tc>
+      </w:tr>
+      <w:tr>
+        <w:tc>
+          <w:tcPr>
+            <w:tcW w:w="1975" w:type="dxa"/>
+          </w:tcPr>
+          <w:p>
+            <w:pPr>
+              <w:rPr>
+                <w:rFonts w:ascii="Garamond" w:eastAsia="MS PMincho" w:hAnsi="Garamond"/>
+                <w:sz w:val="20"/>
+                <w:szCs w:val="20"/>
+              </w:rPr>
+            </w:pPr>
+            <w:r>
+              <w:rPr>
+                <w:rFonts w:ascii="Garamond" w:eastAsia="MS PMincho" w:hAnsi="Garamond"/>
+                <w:sz w:val="20"/>
+                <w:szCs w:val="20"/>
+              </w:rPr>
+              <w:t>July 2019</w:t>
+            </w:r>
+          </w:p>
+        </w:tc>
+        <w:tc>
+          <w:tcPr>
+            <w:tcW w:w="7465" w:type="dxa"/>
+          </w:tcPr>
+          <w:p>
+            <w:pPr>
+              <w:rPr>
+                <w:rFonts w:ascii="Garamond" w:eastAsia="MS PMincho" w:hAnsi="Garamond"/>
+                <w:sz w:val="20"/>
+                <w:szCs w:val="20"/>
+              </w:rPr>
+            </w:pPr>
+            <w:r>
+              <w:rPr>
+                <w:rFonts w:ascii="Garamond" w:eastAsia="MS PMincho" w:hAnsi="Garamond"/>
+                <w:b/>
+                <w:bCs/>
+                <w:sz w:val="20"/>
+                <w:szCs w:val="20"/>
+              </w:rPr>
+              <w:t xml:space="preserve">Attendee </w:t>
+            </w:r>
+            <w:r>
+              <w:rPr>
+                <w:rFonts w:ascii="Garamond" w:eastAsia="MS PMincho" w:hAnsi="Garamond"/>
+                <w:sz w:val="20"/>
+                <w:szCs w:val="20"/>
+              </w:rPr>
+              <w:t>International High Performance Computing Summer School, Kobe, Japan</w:t>
+            </w:r>
+          </w:p>
+        </w:tc>
+      </w:tr>
+      <w:tr>
+        <w:tc>
+          <w:tcPr>
+            <w:tcW w:w="1975" w:type="dxa"/>
+          </w:tcPr>
+          <w:p>
+            <w:pPr>
+              <w:rPr>
+                <w:rFonts w:ascii="Garamond" w:eastAsia="MS PMincho" w:hAnsi="Garamond"/>
+                <w:sz w:val="20"/>
+                <w:szCs w:val="20"/>
+              </w:rPr>
+            </w:pPr>
+          </w:p>
+        </w:tc>
+        <w:tc>
+          <w:tcPr>
+            <w:tcW w:w="7465" w:type="dxa"/>
+          </w:tcPr>
+          <w:p>
+            <w:pPr>
+              <w:pStyle w:val="ListParagraph"/>
+              <w:numPr>
+                <w:ilvl w:val="0"/>
+                <w:numId w:val="1"/>
+              </w:numPr>
+              <w:spacing w:line="240" w:lineRule="auto"/>
+              <w:rPr>
+                <w:rFonts w:ascii="Garamond" w:eastAsia="MS PMincho" w:hAnsi="Garamond"/>
+                <w:b/>
+                <w:bCs/>
+                <w:sz w:val="20"/>
+                <w:szCs w:val="20"/>
+              </w:rPr>
+            </w:pPr>
+            <w:r>
+              <w:rPr>
+                <w:rFonts w:ascii="Garamond" w:eastAsia="MS PMincho" w:hAnsi="Garamond"/>
+                <w:sz w:val="20"/>
+                <w:szCs w:val="20"/>
+              </w:rPr>
+              <w:t>Topics covered: Parallel programming, MPI, OpenMP, HPC and Python, Scientific Visualization, Machine Learning</w:t>
+            </w:r>
+          </w:p>
+        </w:tc>
+      </w:tr>
+      <w:tr>
+        <w:trPr>
+          <w:trHeight w:val="50"/>
+        </w:trPr>
+        <w:tc>
+          <w:tcPr>
+            <w:tcW w:w="1975" w:type="dxa"/>
+          </w:tcPr>
+          <w:p>
+            <w:pPr>
+              <w:rPr>
+                <w:rFonts w:ascii="Garamond" w:eastAsia="MS PMincho" w:hAnsi="Garamond"/>
+                <w:sz w:val="20"/>
+                <w:szCs w:val="20"/>
+              </w:rPr>
+            </w:pPr>
+            <w:r>
+              <w:rPr>
+                <w:rFonts w:ascii="Garamond" w:eastAsia="MS PMincho" w:hAnsi="Garamond"/>
+                <w:sz w:val="20"/>
+                <w:szCs w:val="20"/>
+              </w:rPr>
+              <w:t>Sep 2013 – Aug 2017</w:t>
+            </w:r>
+          </w:p>
+        </w:tc>
+        <w:tc>
+          <w:tcPr>
+            <w:tcW w:w="7465" w:type="dxa"/>
+          </w:tcPr>
+          <w:p>
+            <w:pPr>
+              <w:rPr>
+                <w:rFonts w:ascii="Garamond" w:eastAsia="MS PMincho" w:hAnsi="Garamond"/>
+                <w:sz w:val="20"/>
+                <w:szCs w:val="20"/>
+              </w:rPr>
+            </w:pPr>
+            <w:r>
+              <w:rPr>
+                <w:rFonts w:ascii="Garamond" w:eastAsia="MS PMincho" w:hAnsi="Garamond"/>
+                <w:b/>
+                <w:bCs/>
+                <w:sz w:val="20"/>
+                <w:szCs w:val="20"/>
+              </w:rPr>
+              <w:t xml:space="preserve">Plate Distribution Lead </w:t>
+            </w:r>
+            <w:r>
+              <w:rPr>
+                <w:rFonts w:ascii="Garamond" w:eastAsia="MS PMincho" w:hAnsi="Garamond"/>
+                <w:b/>
+                <w:bCs/>
+                <w:sz w:val="20"/>
+                <w:szCs w:val="20"/>
+              </w:rPr>
+              <w:t xml:space="preserve">and Student Assistant </w:t>
+            </w:r>
+            <w:r>
+              <w:rPr>
+                <w:rFonts w:ascii="Garamond" w:eastAsia="MS PMincho" w:hAnsi="Garamond"/>
+                <w:b/>
+                <w:bCs/>
+                <w:sz w:val="20"/>
+                <w:szCs w:val="20"/>
+              </w:rPr>
+              <w:t>for the Sloan Digital Sky Survey</w:t>
+            </w:r>
+            <w:r>
+              <w:rPr>
+                <w:rFonts w:ascii="Garamond" w:eastAsia="MS PMincho" w:hAnsi="Garamond"/>
+                <w:sz w:val="20"/>
+                <w:szCs w:val="20"/>
+              </w:rPr>
+              <w:t xml:space="preserve"> University of Washington, Seattle, WA</w:t>
+            </w:r>
+          </w:p>
+        </w:tc>
+      </w:tr>
+      <w:tr>
+        <w:trPr>
+          <w:trHeight w:val="50"/>
+        </w:trPr>
+        <w:tc>
+          <w:tcPr>
+            <w:tcW w:w="1975" w:type="dxa"/>
+          </w:tcPr>
+          <w:p>
+            <w:pPr>
+              <w:rPr>
+                <w:rFonts w:ascii="Garamond" w:eastAsia="MS PMincho" w:hAnsi="Garamond"/>
+                <w:sz w:val="20"/>
+                <w:szCs w:val="20"/>
+              </w:rPr>
+            </w:pPr>
+          </w:p>
+        </w:tc>
+        <w:tc>
+          <w:tcPr>
+            <w:tcW w:w="7465" w:type="dxa"/>
+          </w:tcPr>
+          <w:p>
+            <w:pPr>
+              <w:pStyle w:val="ListParagraph"/>
+              <w:numPr>
+                <w:ilvl w:val="0"/>
+                <w:numId w:val="1"/>
+              </w:numPr>
+              <w:spacing w:line="240" w:lineRule="auto"/>
+              <w:rPr>
+                <w:rFonts w:ascii="Garamond" w:eastAsia="MS PMincho" w:hAnsi="Garamond"/>
+                <w:sz w:val="20"/>
+                <w:szCs w:val="20"/>
+              </w:rPr>
+            </w:pPr>
+            <w:r>
+              <w:rPr>
+                <w:rFonts w:ascii="Garamond" w:eastAsia="MS PMincho" w:hAnsi="Garamond"/>
+                <w:sz w:val="20"/>
+                <w:szCs w:val="20"/>
+              </w:rPr>
+              <w:t xml:space="preserve">Started and organized the Plates for Education Program with the Education and Public Outreach team. </w:t>
+            </w:r>
+          </w:p>
+          <w:p>
+            <w:pPr>
+              <w:pStyle w:val="ListParagraph"/>
+              <w:numPr>
+                <w:ilvl w:val="0"/>
+                <w:numId w:val="1"/>
+              </w:numPr>
+              <w:spacing w:line="240" w:lineRule="auto"/>
+              <w:rPr>
+                <w:rFonts w:ascii="Garamond" w:eastAsia="MS PMincho" w:hAnsi="Garamond"/>
+                <w:sz w:val="20"/>
+                <w:szCs w:val="20"/>
+              </w:rPr>
+            </w:pPr>
+            <w:r>
+              <w:rPr>
+                <w:rFonts w:ascii="Garamond" w:eastAsia="MS PMincho" w:hAnsi="Garamond"/>
+                <w:sz w:val="20"/>
+                <w:szCs w:val="20"/>
+              </w:rPr>
+              <w:t>Organized retired plug plates and created corresponding posters for distribution to high schools.</w:t>
+            </w:r>
+          </w:p>
+          <w:p>
+            <w:pPr>
+              <w:pStyle w:val="ListParagraph"/>
+              <w:numPr>
+                <w:ilvl w:val="0"/>
+                <w:numId w:val="1"/>
+              </w:numPr>
+              <w:spacing w:line="240" w:lineRule="auto"/>
+              <w:rPr>
+                <w:rFonts w:ascii="Garamond" w:eastAsia="MS PMincho" w:hAnsi="Garamond"/>
+                <w:sz w:val="20"/>
+                <w:szCs w:val="20"/>
+              </w:rPr>
+            </w:pPr>
+            <w:r>
+              <w:rPr>
+                <w:rFonts w:ascii="Garamond" w:eastAsia="MS PMincho" w:hAnsi="Garamond"/>
+                <w:sz w:val="20"/>
+                <w:szCs w:val="20"/>
+              </w:rPr>
+              <w:t>Hosted 8 high school teachers at UW to teach them about the plates and educational resources.</w:t>
+            </w:r>
+          </w:p>
+          <w:p>
+            <w:pPr>
+              <w:pStyle w:val="ListParagraph"/>
+              <w:numPr>
+                <w:ilvl w:val="0"/>
+                <w:numId w:val="1"/>
+              </w:numPr>
+              <w:spacing w:line="240" w:lineRule="auto"/>
+              <w:rPr>
+                <w:rFonts w:ascii="Garamond" w:eastAsia="MS PMincho" w:hAnsi="Garamond"/>
+                <w:sz w:val="20"/>
+                <w:szCs w:val="20"/>
+              </w:rPr>
+            </w:pPr>
+            <w:r>
+              <w:rPr>
+                <w:rFonts w:ascii="Garamond" w:eastAsia="MS PMincho" w:hAnsi="Garamond"/>
+                <w:sz w:val="20"/>
+                <w:szCs w:val="20"/>
+              </w:rPr>
+              <w:t>Conducted quality assurance on the aluminum plug plates used by Sloan by measuring their accuracy on a</w:t>
+            </w:r>
+            <w:r>
+              <w:rPr>
+                <w:rFonts w:ascii="Garamond" w:eastAsia="MS PMincho" w:hAnsi="Garamond"/>
+                <w:sz w:val="20"/>
+                <w:szCs w:val="20"/>
+              </w:rPr>
+              <w:t xml:space="preserve"> </w:t>
+            </w:r>
+            <w:r>
+              <w:rPr>
+                <w:rFonts w:ascii="Garamond" w:eastAsia="MS PMincho" w:hAnsi="Garamond"/>
+                <w:sz w:val="20"/>
+                <w:szCs w:val="20"/>
+              </w:rPr>
+              <w:t>Coordinate Measuring Machine.</w:t>
+            </w:r>
+          </w:p>
+          <w:p>
+            <w:pPr>
+              <w:pStyle w:val="ListParagraph"/>
+              <w:numPr>
+                <w:ilvl w:val="0"/>
+                <w:numId w:val="1"/>
+              </w:numPr>
+              <w:spacing w:line="240" w:lineRule="auto"/>
+              <w:rPr>
+                <w:rFonts w:ascii="Garamond" w:eastAsia="MS PMincho" w:hAnsi="Garamond"/>
+                <w:sz w:val="20"/>
+                <w:szCs w:val="20"/>
+              </w:rPr>
+            </w:pPr>
+            <w:r>
+              <w:rPr>
+                <w:rFonts w:ascii="Garamond" w:eastAsia="MS PMincho" w:hAnsi="Garamond"/>
+                <w:sz w:val="20"/>
+                <w:szCs w:val="20"/>
+              </w:rPr>
+              <w:t>Re-aluminized the 3.5m mirror at the Apache Point Observatory in Sunspot, New Mexico.</w:t>
+            </w:r>
+          </w:p>
+        </w:tc>
+      </w:tr>
+      <w:tr>
+        <w:trPr>
+          <w:trHeight w:val="50"/>
+        </w:trPr>
+        <w:tc>
+          <w:tcPr>
+            <w:tcW w:w="1975" w:type="dxa"/>
+          </w:tcPr>
+          <w:p>
+            <w:pPr>
+              <w:rPr>
+                <w:rFonts w:ascii="Garamond" w:eastAsia="MS PMincho" w:hAnsi="Garamond"/>
+                <w:sz w:val="20"/>
+                <w:szCs w:val="20"/>
+              </w:rPr>
+            </w:pPr>
+            <w:r>
+              <w:rPr>
+                <w:rFonts w:ascii="Garamond" w:eastAsia="MS PMincho" w:hAnsi="Garamond"/>
+                <w:sz w:val="20"/>
+                <w:szCs w:val="20"/>
+              </w:rPr>
+              <w:lastRenderedPageBreak/>
+              <w:t>Sep 2013 – Aug 2017</w:t>
+            </w:r>
+          </w:p>
+        </w:tc>
+        <w:tc>
+          <w:tcPr>
+            <w:tcW w:w="7465" w:type="dxa"/>
+          </w:tcPr>
+          <w:p>
+            <w:pPr>
+              <w:rPr>
+                <w:rFonts w:ascii="Garamond" w:eastAsia="MS PMincho" w:hAnsi="Garamond"/>
+                <w:sz w:val="20"/>
+                <w:szCs w:val="20"/>
+              </w:rPr>
+            </w:pPr>
+            <w:r>
+              <w:rPr>
+                <w:rFonts w:ascii="Garamond" w:eastAsia="MS PMincho" w:hAnsi="Garamond"/>
+                <w:b/>
+                <w:bCs/>
+                <w:sz w:val="20"/>
+                <w:szCs w:val="20"/>
+              </w:rPr>
+              <w:t>Student Research Assistant</w:t>
+            </w:r>
+            <w:r>
+              <w:rPr>
+                <w:rFonts w:ascii="Garamond" w:eastAsia="MS PMincho" w:hAnsi="Garamond"/>
+                <w:sz w:val="20"/>
+                <w:szCs w:val="20"/>
+              </w:rPr>
+              <w:t xml:space="preserve"> University of Washington, Seattle, WA</w:t>
+            </w:r>
+          </w:p>
+        </w:tc>
+      </w:tr>
+      <w:tr>
+        <w:trPr>
+          <w:trHeight w:val="773"/>
+        </w:trPr>
+        <w:tc>
+          <w:tcPr>
+            <w:tcW w:w="1975" w:type="dxa"/>
+          </w:tcPr>
+          <w:p>
+            <w:pPr>
+              <w:rPr>
+                <w:rFonts w:ascii="Garamond" w:eastAsia="MS PMincho" w:hAnsi="Garamond"/>
+                <w:sz w:val="20"/>
+                <w:szCs w:val="20"/>
+              </w:rPr>
+            </w:pPr>
+          </w:p>
+        </w:tc>
+        <w:tc>
+          <w:tcPr>
+            <w:tcW w:w="7465" w:type="dxa"/>
+          </w:tcPr>
+          <w:p>
+            <w:pPr>
+              <w:pStyle w:val="ListParagraph"/>
+              <w:numPr>
+                <w:ilvl w:val="0"/>
+                <w:numId w:val="1"/>
+              </w:numPr>
+              <w:spacing w:line="240" w:lineRule="auto"/>
+              <w:rPr>
+                <w:rFonts w:ascii="Garamond" w:eastAsia="MS PMincho" w:hAnsi="Garamond"/>
+                <w:sz w:val="20"/>
+                <w:szCs w:val="20"/>
+              </w:rPr>
+            </w:pPr>
+            <w:r>
+              <w:rPr>
+                <w:rFonts w:ascii="Garamond" w:eastAsia="MS PMincho" w:hAnsi="Garamond"/>
+                <w:sz w:val="20"/>
+                <w:szCs w:val="20"/>
+              </w:rPr>
+              <w:t xml:space="preserve">Simulated radiative transfer using the post-processing code SKIRT to generate spectral energy distributions of simulated galaxies. </w:t>
+            </w:r>
+          </w:p>
+          <w:p>
+            <w:pPr>
+              <w:pStyle w:val="ListParagraph"/>
+              <w:numPr>
+                <w:ilvl w:val="0"/>
+                <w:numId w:val="1"/>
+              </w:numPr>
+              <w:spacing w:line="240" w:lineRule="auto"/>
+              <w:rPr>
+                <w:rFonts w:ascii="Garamond" w:eastAsia="MS PMincho" w:hAnsi="Garamond"/>
+                <w:b/>
+                <w:bCs/>
+                <w:sz w:val="20"/>
+                <w:szCs w:val="20"/>
+              </w:rPr>
+            </w:pPr>
+            <w:r>
+              <w:rPr>
+                <w:rFonts w:ascii="Garamond" w:eastAsia="MS PMincho" w:hAnsi="Garamond"/>
+                <w:sz w:val="20"/>
+                <w:szCs w:val="20"/>
+              </w:rPr>
+              <w:t>Utilized a supercomputer, Comet, to run and access cosmological simulations to conduct data analysis</w:t>
+            </w:r>
+            <w:r>
+              <w:rPr>
+                <w:rFonts w:ascii="Garamond" w:eastAsia="MS PMincho" w:hAnsi="Garamond"/>
+                <w:sz w:val="20"/>
+                <w:szCs w:val="20"/>
+              </w:rPr>
+              <w:t xml:space="preserve"> and statistics</w:t>
+            </w:r>
+            <w:r>
+              <w:rPr>
+                <w:rFonts w:ascii="Garamond" w:eastAsia="MS PMincho" w:hAnsi="Garamond"/>
+                <w:sz w:val="20"/>
+                <w:szCs w:val="20"/>
+              </w:rPr>
+              <w:t xml:space="preserve"> using Python.</w:t>
+            </w:r>
+            <w:r>
+              <w:rPr>
+                <w:rFonts w:ascii="Garamond" w:eastAsia="MS PMincho" w:hAnsi="Garamond"/>
+                <w:sz w:val="20"/>
+                <w:szCs w:val="20"/>
+              </w:rPr>
+              <w:t xml:space="preserve"> Libraries and packages used: </w:t>
+            </w:r>
+            <w:proofErr w:type="spellStart"/>
+            <w:r>
+              <w:rPr>
+                <w:rFonts w:ascii="Garamond" w:eastAsia="MS PMincho" w:hAnsi="Garamond"/>
+                <w:sz w:val="20"/>
+                <w:szCs w:val="20"/>
+              </w:rPr>
+              <w:t>P</w:t>
+            </w:r>
+            <w:r>
+              <w:rPr>
+                <w:rFonts w:ascii="Garamond" w:eastAsia="MS PMincho" w:hAnsi="Garamond"/>
+                <w:sz w:val="20"/>
+                <w:szCs w:val="20"/>
+              </w:rPr>
+              <w:t>ynbody</w:t>
+            </w:r>
+            <w:proofErr w:type="spellEnd"/>
+            <w:r>
+              <w:rPr>
+                <w:rFonts w:ascii="Garamond" w:eastAsia="MS PMincho" w:hAnsi="Garamond"/>
+                <w:sz w:val="20"/>
+                <w:szCs w:val="20"/>
+              </w:rPr>
+              <w:t xml:space="preserve">, </w:t>
+            </w:r>
+            <w:proofErr w:type="spellStart"/>
+            <w:r>
+              <w:rPr>
+                <w:rFonts w:ascii="Garamond" w:eastAsia="MS PMincho" w:hAnsi="Garamond"/>
+                <w:sz w:val="20"/>
+                <w:szCs w:val="20"/>
+              </w:rPr>
+              <w:t>N</w:t>
+            </w:r>
+            <w:r>
+              <w:rPr>
+                <w:rFonts w:ascii="Garamond" w:eastAsia="MS PMincho" w:hAnsi="Garamond"/>
+                <w:sz w:val="20"/>
+                <w:szCs w:val="20"/>
+              </w:rPr>
+              <w:t>umpy</w:t>
+            </w:r>
+            <w:proofErr w:type="spellEnd"/>
+            <w:r>
+              <w:rPr>
+                <w:rFonts w:ascii="Garamond" w:eastAsia="MS PMincho" w:hAnsi="Garamond"/>
+                <w:sz w:val="20"/>
+                <w:szCs w:val="20"/>
+              </w:rPr>
+              <w:t xml:space="preserve">, </w:t>
+            </w:r>
+            <w:proofErr w:type="spellStart"/>
+            <w:r>
+              <w:rPr>
+                <w:rFonts w:ascii="Garamond" w:eastAsia="MS PMincho" w:hAnsi="Garamond"/>
+                <w:sz w:val="20"/>
+                <w:szCs w:val="20"/>
+              </w:rPr>
+              <w:t>A</w:t>
+            </w:r>
+            <w:r>
+              <w:rPr>
+                <w:rFonts w:ascii="Garamond" w:eastAsia="MS PMincho" w:hAnsi="Garamond"/>
+                <w:sz w:val="20"/>
+                <w:szCs w:val="20"/>
+              </w:rPr>
+              <w:t>stropy</w:t>
+            </w:r>
+            <w:proofErr w:type="spellEnd"/>
+            <w:r>
+              <w:rPr>
+                <w:rFonts w:ascii="Garamond" w:eastAsia="MS PMincho" w:hAnsi="Garamond"/>
+                <w:sz w:val="20"/>
+                <w:szCs w:val="20"/>
+              </w:rPr>
+              <w:t xml:space="preserve">, </w:t>
+            </w:r>
+            <w:r>
+              <w:rPr>
+                <w:rFonts w:ascii="Garamond" w:eastAsia="MS PMincho" w:hAnsi="Garamond"/>
+                <w:sz w:val="20"/>
+                <w:szCs w:val="20"/>
+              </w:rPr>
+              <w:t>M</w:t>
+            </w:r>
+            <w:r>
+              <w:rPr>
+                <w:rFonts w:ascii="Garamond" w:eastAsia="MS PMincho" w:hAnsi="Garamond"/>
+                <w:sz w:val="20"/>
+                <w:szCs w:val="20"/>
+              </w:rPr>
+              <w:t xml:space="preserve">atplotlib, </w:t>
+            </w:r>
+            <w:r>
+              <w:rPr>
+                <w:rFonts w:ascii="Garamond" w:eastAsia="MS PMincho" w:hAnsi="Garamond"/>
+                <w:sz w:val="20"/>
+                <w:szCs w:val="20"/>
+              </w:rPr>
+              <w:t>S</w:t>
+            </w:r>
+            <w:r>
+              <w:rPr>
+                <w:rFonts w:ascii="Garamond" w:eastAsia="MS PMincho" w:hAnsi="Garamond"/>
+                <w:sz w:val="20"/>
+                <w:szCs w:val="20"/>
+              </w:rPr>
+              <w:t>ci</w:t>
+            </w:r>
+            <w:r>
+              <w:rPr>
+                <w:rFonts w:ascii="Garamond" w:eastAsia="MS PMincho" w:hAnsi="Garamond"/>
+                <w:sz w:val="20"/>
+                <w:szCs w:val="20"/>
+              </w:rPr>
+              <w:t>P</w:t>
+            </w:r>
+            <w:r>
+              <w:rPr>
+                <w:rFonts w:ascii="Garamond" w:eastAsia="MS PMincho" w:hAnsi="Garamond"/>
+                <w:sz w:val="20"/>
+                <w:szCs w:val="20"/>
+              </w:rPr>
+              <w:t>y</w:t>
+            </w:r>
+          </w:p>
+        </w:tc>
+      </w:tr>
+      <w:tr>
+        <w:trPr>
+          <w:trHeight w:val="50"/>
+        </w:trPr>
+        <w:tc>
+          <w:tcPr>
+            <w:tcW w:w="1975" w:type="dxa"/>
+          </w:tcPr>
+          <w:p>
+            <w:pPr>
+              <w:rPr>
+                <w:rFonts w:ascii="Garamond" w:eastAsia="MS PMincho" w:hAnsi="Garamond"/>
+                <w:sz w:val="20"/>
+                <w:szCs w:val="20"/>
+              </w:rPr>
+            </w:pPr>
+            <w:r>
+              <w:rPr>
+                <w:rFonts w:ascii="Garamond" w:eastAsia="MS PMincho" w:hAnsi="Garamond"/>
+                <w:sz w:val="20"/>
+                <w:szCs w:val="20"/>
+              </w:rPr>
+              <w:t>Sep 2016</w:t>
+            </w:r>
+          </w:p>
+        </w:tc>
+        <w:tc>
+          <w:tcPr>
+            <w:tcW w:w="7465" w:type="dxa"/>
+          </w:tcPr>
+          <w:p>
+            <w:pPr>
+              <w:rPr>
+                <w:rFonts w:ascii="Garamond" w:eastAsia="MS PMincho" w:hAnsi="Garamond"/>
+                <w:sz w:val="20"/>
+                <w:szCs w:val="20"/>
+              </w:rPr>
+            </w:pPr>
+            <w:r>
+              <w:rPr>
+                <w:rFonts w:ascii="Garamond" w:eastAsia="MS PMincho" w:hAnsi="Garamond"/>
+                <w:b/>
+                <w:bCs/>
+                <w:sz w:val="20"/>
+                <w:szCs w:val="20"/>
+              </w:rPr>
+              <w:t xml:space="preserve">Attendee </w:t>
+            </w:r>
+            <w:r>
+              <w:rPr>
+                <w:rFonts w:ascii="Garamond" w:eastAsia="MS PMincho" w:hAnsi="Garamond"/>
+                <w:sz w:val="20"/>
+                <w:szCs w:val="20"/>
+              </w:rPr>
+              <w:t>Woodruff Scientific Computing Bootcamp, University of Washington, Seattle, WA</w:t>
+            </w:r>
+          </w:p>
+        </w:tc>
+      </w:tr>
+      <w:tr>
+        <w:trPr>
+          <w:trHeight w:val="50"/>
+        </w:trPr>
+        <w:tc>
+          <w:tcPr>
+            <w:tcW w:w="1975" w:type="dxa"/>
+          </w:tcPr>
+          <w:p>
+            <w:pPr>
+              <w:rPr>
+                <w:rFonts w:ascii="Garamond" w:eastAsia="MS PMincho" w:hAnsi="Garamond"/>
+                <w:sz w:val="20"/>
+                <w:szCs w:val="20"/>
+              </w:rPr>
+            </w:pPr>
+          </w:p>
+        </w:tc>
+        <w:tc>
+          <w:tcPr>
+            <w:tcW w:w="7465" w:type="dxa"/>
+          </w:tcPr>
+          <w:p>
+            <w:pPr>
+              <w:pStyle w:val="ListParagraph"/>
+              <w:numPr>
+                <w:ilvl w:val="0"/>
+                <w:numId w:val="7"/>
+              </w:numPr>
+              <w:spacing w:line="240" w:lineRule="auto"/>
+              <w:rPr>
+                <w:rFonts w:ascii="Garamond" w:eastAsia="MS PMincho" w:hAnsi="Garamond"/>
+                <w:b/>
+                <w:bCs/>
+                <w:sz w:val="20"/>
+                <w:szCs w:val="20"/>
+              </w:rPr>
+            </w:pPr>
+            <w:r>
+              <w:rPr>
+                <w:rFonts w:ascii="Garamond" w:eastAsia="MS PMincho" w:hAnsi="Garamond"/>
+                <w:sz w:val="20"/>
+                <w:szCs w:val="20"/>
+              </w:rPr>
+              <w:t>Learned the basics of how to model, simulate, and analyze plasma. Worked on the National Energy Research Scientific Computing Center’s computer, Edison.</w:t>
+            </w:r>
+          </w:p>
+        </w:tc>
+      </w:tr>
+    </w:tbl>
+    <w:p>
+      <w:pPr>
         <w:rPr>
           <w:rFonts w:ascii="Garamond" w:eastAsia="MS PMincho" w:hAnsi="Garamond"/>
           <w:sz w:val="20"/>
@@ -1946,7 +2000,55 @@
                 <w:sz w:val="20"/>
                 <w:szCs w:val="20"/>
               </w:rPr>
-              <w:t>, J. H. Wise, 2022, “Metal Mixing from Neutron Star Mergers in the Early Universe”. In prep, advanced draft is available upon request.</w:t>
+              <w:t>, J. H. Wise, 202</w:t>
+            </w:r>
+            <w:r>
+              <w:rPr>
+                <w:rFonts w:ascii="Garamond" w:eastAsia="MS PMincho" w:hAnsi="Garamond"/>
+                <w:sz w:val="20"/>
+                <w:szCs w:val="20"/>
+              </w:rPr>
+              <w:t>3</w:t>
+            </w:r>
+            <w:r>
+              <w:rPr>
+                <w:rFonts w:ascii="Garamond" w:eastAsia="MS PMincho" w:hAnsi="Garamond"/>
+                <w:sz w:val="20"/>
+                <w:szCs w:val="20"/>
+              </w:rPr>
+              <w:t>, “</w:t>
+            </w:r>
+            <w:r>
+              <w:rPr>
+                <w:rFonts w:ascii="Garamond" w:eastAsia="MS PMincho" w:hAnsi="Garamond"/>
+                <w:sz w:val="20"/>
+                <w:szCs w:val="20"/>
+              </w:rPr>
+              <w:t>Neutron Star Mergers and their Impact on Second Generation Star Formation in the Early Universe</w:t>
+            </w:r>
+            <w:r>
+              <w:rPr>
+                <w:rFonts w:ascii="Garamond" w:eastAsia="MS PMincho" w:hAnsi="Garamond"/>
+                <w:sz w:val="20"/>
+                <w:szCs w:val="20"/>
+              </w:rPr>
+              <w:t>”.</w:t>
+            </w:r>
+            <w:r>
+              <w:rPr>
+                <w:rFonts w:ascii="Garamond" w:eastAsia="MS PMincho" w:hAnsi="Garamond"/>
+                <w:sz w:val="20"/>
+                <w:szCs w:val="20"/>
+              </w:rPr>
+              <w:t xml:space="preserve"> Submitted to MNRAS</w:t>
+            </w:r>
+            <w:r>
+              <w:rPr>
+                <w:rFonts w:ascii="Garamond" w:eastAsia="MS PMincho" w:hAnsi="Garamond"/>
+                <w:sz w:val="20"/>
+                <w:szCs w:val="20"/>
+              </w:rPr>
+              <w:t>.</w:t>
             </w:r>
           </w:p>
         </w:tc>
@@ -2030,7 +2132,39 @@
                 <w:sz w:val="20"/>
                 <w:szCs w:val="20"/>
               </w:rPr>
-              <w:t>, 2022, “Inferred galaxy properties during Cosmic Dawn from early JWST Photometry Results”. Submitted to MNRAS.</w:t>
+              <w:t>, 202</w:t>
+            </w:r>
+            <w:r>
+              <w:rPr>
+                <w:rFonts w:ascii="Garamond" w:eastAsia="MS PMincho" w:hAnsi="Garamond"/>
+                <w:sz w:val="20"/>
+                <w:szCs w:val="20"/>
+              </w:rPr>
+              <w:t>3</w:t>
+            </w:r>
+            <w:r>
+              <w:rPr>
+                <w:rFonts w:ascii="Garamond" w:eastAsia="MS PMincho" w:hAnsi="Garamond"/>
+                <w:sz w:val="20"/>
+                <w:szCs w:val="20"/>
+              </w:rPr>
+              <w:t>, “Inferred galaxy properties during Cosmic Dawn from early JWST Photometry Results”. MNRAS</w:t>
+            </w:r>
+            <w:r>
+              <w:rPr>
+                <w:rFonts w:ascii="Garamond" w:eastAsia="MS PMincho" w:hAnsi="Garamond"/>
+                <w:sz w:val="20"/>
+                <w:szCs w:val="20"/>
+              </w:rPr>
+              <w:t>, 525, 4405</w:t>
+            </w:r>
+            <w:r>
+              <w:rPr>
+                <w:rFonts w:ascii="Garamond" w:eastAsia="MS PMincho" w:hAnsi="Garamond"/>
+                <w:sz w:val="20"/>
+                <w:szCs w:val="20"/>
+              </w:rPr>
+              <w:t>.</w:t>
             </w:r>
           </w:p>
         </w:tc>
@@ -2440,25 +2574,7 @@
                 <w:sz w:val="20"/>
                 <w:szCs w:val="20"/>
               </w:rPr>
-              <w:t xml:space="preserve">Jennifer Mead, Kaley </w:t>
-            </w:r>
-            <w:proofErr w:type="spellStart"/>
-            <w:r>
-              <w:rPr>
-                <w:rFonts w:ascii="Garamond" w:eastAsia="MS PMincho" w:hAnsi="Garamond"/>
-                <w:sz w:val="20"/>
-                <w:szCs w:val="20"/>
-              </w:rPr>
-              <w:t>Brauer</w:t>
-            </w:r>
-            <w:proofErr w:type="spellEnd"/>
-            <w:r>
-              <w:rPr>
-                <w:rFonts w:ascii="Garamond" w:eastAsia="MS PMincho" w:hAnsi="Garamond"/>
-                <w:sz w:val="20"/>
-                <w:szCs w:val="20"/>
-              </w:rPr>
-              <w:t xml:space="preserve">, Alexander Ji, John Wise, Greg Bryan, Mordecai-Mark Mac Low, Andrew Emerick, Anna </w:t>
+              <w:t xml:space="preserve">Jennifer Mead, Kaley Brauer, Alexander Ji, John Wise, Greg Bryan, Mordecai-Mark Mac Low, Andrew Emerick, Anna </w:t>
             </w:r>
             <w:proofErr w:type="spellStart"/>
             <w:r>
@@ -2754,25 +2870,7 @@
                 <w:sz w:val="20"/>
                 <w:szCs w:val="20"/>
               </w:rPr>
-              <w:t xml:space="preserve">, Michael </w:t>
-            </w:r>
-            <w:proofErr w:type="spellStart"/>
-            <w:r>
-              <w:rPr>
-                <w:rFonts w:ascii="Garamond" w:eastAsia="MS PMincho" w:hAnsi="Garamond"/>
-                <w:sz w:val="20"/>
-                <w:szCs w:val="20"/>
-              </w:rPr>
-              <w:t>Tremmel</w:t>
-            </w:r>
-            <w:proofErr w:type="spellEnd"/>
-            <w:r>
-              <w:rPr>
-                <w:rFonts w:ascii="Garamond" w:eastAsia="MS PMincho" w:hAnsi="Garamond"/>
-                <w:sz w:val="20"/>
-                <w:szCs w:val="20"/>
-              </w:rPr>
-              <w:t>. Dust Attenuation at High Redshift. American Astronomical Society, Seattle, WA, January 2015.</w:t>
+              <w:t>, Michael Tremmel. Dust Attenuation at High Redshift. American Astronomical Society, Seattle, WA, January 2015.</w:t>
             </w:r>
           </w:p>
         </w:tc>
@@ -2807,6 +2905,7 @@
           <w:sz w:val="22"/>
           <w:szCs w:val="22"/>
         </w:rPr>
+        <w:lastRenderedPageBreak/>
         <w:t>Honors &amp; Awards</w:t>
       </w:r>
     </w:p>
@@ -2850,7 +2949,6 @@
                 <w:sz w:val="20"/>
                 <w:szCs w:val="20"/>
               </w:rPr>
-              <w:lastRenderedPageBreak/>
               <w:t>2022</w:t>
             </w:r>
           </w:p>
@@ -2867,7 +2965,6 @@
                 <w:szCs w:val="20"/>
               </w:rPr>
             </w:pPr>
-            <w:proofErr w:type="spellStart"/>
             <w:r>
               <w:rPr>
                 <w:rFonts w:ascii="Garamond" w:eastAsia="MS PMincho" w:hAnsi="Garamond"/>
@@ -2876,18 +2973,7 @@
                 <w:sz w:val="20"/>
                 <w:szCs w:val="20"/>
               </w:rPr>
-              <w:t>Amelio</w:t>
-            </w:r>
-            <w:proofErr w:type="spellEnd"/>
-            <w:r>
-              <w:rPr>
-                <w:rFonts w:ascii="Garamond" w:eastAsia="MS PMincho" w:hAnsi="Garamond"/>
-                <w:b/>
-                <w:bCs/>
-                <w:sz w:val="20"/>
-                <w:szCs w:val="20"/>
-              </w:rPr>
-              <w:t xml:space="preserve"> Travel Award</w:t>
+              <w:t>Amelio Travel Award</w:t>
             </w:r>
             <w:r>
               <w:rPr>
@@ -3097,7 +3183,6 @@
                 <w:szCs w:val="20"/>
               </w:rPr>
             </w:pPr>
-            <w:proofErr w:type="spellStart"/>
             <w:r>
               <w:rPr>
                 <w:rFonts w:ascii="Garamond" w:eastAsia="MS PMincho" w:hAnsi="Garamond"/>
@@ -3106,18 +3191,7 @@
                 <w:sz w:val="20"/>
                 <w:szCs w:val="20"/>
               </w:rPr>
-              <w:t>Amelio</w:t>
-            </w:r>
-            <w:proofErr w:type="spellEnd"/>
-            <w:r>
-              <w:rPr>
-                <w:rFonts w:ascii="Garamond" w:eastAsia="MS PMincho" w:hAnsi="Garamond"/>
-                <w:b/>
-                <w:bCs/>
-                <w:sz w:val="20"/>
-                <w:szCs w:val="20"/>
-              </w:rPr>
-              <w:t xml:space="preserve"> Travel Award</w:t>
+              <w:t>Amelio Travel Award</w:t>
             </w:r>
             <w:r>
               <w:rPr>
@@ -3210,7 +3284,6 @@
                 <w:szCs w:val="20"/>
               </w:rPr>
             </w:pPr>
-            <w:proofErr w:type="spellStart"/>
             <w:r>
               <w:rPr>
                 <w:rFonts w:ascii="Garamond" w:eastAsia="MS PMincho" w:hAnsi="Garamond"/>
@@ -3219,18 +3292,7 @@
                 <w:sz w:val="20"/>
                 <w:szCs w:val="20"/>
               </w:rPr>
-              <w:t>Amelio</w:t>
-            </w:r>
-            <w:proofErr w:type="spellEnd"/>
-            <w:r>
-              <w:rPr>
-                <w:rFonts w:ascii="Garamond" w:eastAsia="MS PMincho" w:hAnsi="Garamond"/>
-                <w:b/>
-                <w:bCs/>
-                <w:sz w:val="20"/>
-                <w:szCs w:val="20"/>
-              </w:rPr>
-              <w:t xml:space="preserve"> Travel Award</w:t>
+              <w:t>Amelio Travel Award</w:t>
             </w:r>
             <w:r>
               <w:rPr>
@@ -4773,6 +4835,7 @@
           <w:sz w:val="22"/>
           <w:szCs w:val="22"/>
         </w:rPr>
+        <w:lastRenderedPageBreak/>
         <w:t>Students Advised</w:t>
       </w:r>
     </w:p>
@@ -4815,42 +4878,13 @@
                 <w:szCs w:val="20"/>
               </w:rPr>
             </w:pPr>
-            <w:proofErr w:type="spellStart"/>
-            <w:r>
-              <w:rPr>
-                <w:rFonts w:ascii="Garamond" w:eastAsia="MS PMincho" w:hAnsi="Garamond"/>
-                <w:sz w:val="20"/>
-                <w:szCs w:val="20"/>
-              </w:rPr>
-              <w:lastRenderedPageBreak/>
-              <w:t>Nezir</w:t>
-            </w:r>
-            <w:proofErr w:type="spellEnd"/>
-            <w:r>
-              <w:rPr>
-                <w:rFonts w:ascii="Garamond" w:eastAsia="MS PMincho" w:hAnsi="Garamond"/>
-                <w:sz w:val="20"/>
-                <w:szCs w:val="20"/>
-              </w:rPr>
-              <w:t xml:space="preserve"> </w:t>
-            </w:r>
-            <w:proofErr w:type="spellStart"/>
-            <w:r>
-              <w:rPr>
-                <w:rFonts w:ascii="Garamond" w:eastAsia="MS PMincho" w:hAnsi="Garamond"/>
-                <w:sz w:val="20"/>
-                <w:szCs w:val="20"/>
-              </w:rPr>
-              <w:t>Alic</w:t>
-            </w:r>
-            <w:proofErr w:type="spellEnd"/>
-            <w:r>
-              <w:rPr>
-                <w:rFonts w:ascii="Garamond" w:eastAsia="MS PMincho" w:hAnsi="Garamond"/>
-                <w:sz w:val="20"/>
-                <w:szCs w:val="20"/>
-              </w:rPr>
-              <w:t>, Graduate Student</w:t>
+            <w:r>
+              <w:rPr>
+                <w:rFonts w:ascii="Garamond" w:eastAsia="MS PMincho" w:hAnsi="Garamond"/>
+                <w:sz w:val="20"/>
+                <w:szCs w:val="20"/>
+              </w:rPr>
+              <w:t>Nezir Alic, Graduate Student</w:t>
             </w:r>
             <w:r>
               <w:rPr>
@@ -5008,41 +5042,13 @@
                 <w:szCs w:val="20"/>
               </w:rPr>
             </w:pPr>
-            <w:proofErr w:type="spellStart"/>
-            <w:r>
-              <w:rPr>
-                <w:rFonts w:ascii="Garamond" w:eastAsia="MS PMincho" w:hAnsi="Garamond"/>
-                <w:sz w:val="20"/>
-                <w:szCs w:val="20"/>
-              </w:rPr>
-              <w:t>Katarine</w:t>
-            </w:r>
-            <w:proofErr w:type="spellEnd"/>
-            <w:r>
-              <w:rPr>
-                <w:rFonts w:ascii="Garamond" w:eastAsia="MS PMincho" w:hAnsi="Garamond"/>
-                <w:sz w:val="20"/>
-                <w:szCs w:val="20"/>
-              </w:rPr>
-              <w:t xml:space="preserve"> </w:t>
-            </w:r>
-            <w:proofErr w:type="spellStart"/>
-            <w:r>
-              <w:rPr>
-                <w:rFonts w:ascii="Garamond" w:eastAsia="MS PMincho" w:hAnsi="Garamond"/>
-                <w:sz w:val="20"/>
-                <w:szCs w:val="20"/>
-              </w:rPr>
-              <w:t>Klitzke</w:t>
-            </w:r>
-            <w:proofErr w:type="spellEnd"/>
-            <w:r>
-              <w:rPr>
-                <w:rFonts w:ascii="Garamond" w:eastAsia="MS PMincho" w:hAnsi="Garamond"/>
-                <w:sz w:val="20"/>
-                <w:szCs w:val="20"/>
-              </w:rPr>
-              <w:t>, Undergraduate Student</w:t>
+            <w:r>
+              <w:rPr>
+                <w:rFonts w:ascii="Garamond" w:eastAsia="MS PMincho" w:hAnsi="Garamond"/>
+                <w:sz w:val="20"/>
+                <w:szCs w:val="20"/>
+              </w:rPr>
+              <w:t>Katarine Klitzke, Undergraduate Student</w:t>
             </w:r>
             <w:r>
               <w:rPr>
@@ -5352,18 +5358,8 @@
               <w:sz w:val="18"/>
               <w:szCs w:val="18"/>
             </w:rPr>
-            <w:t>inkedin.com/in/</w:t>
+            <w:t>inkedin.com/in/drenniks</w:t>
           </w:r>
-          <w:proofErr w:type="spellStart"/>
-          <w:r>
-            <w:rPr>
-              <w:rFonts w:ascii="Garamond" w:hAnsi="Garamond"/>
-              <w:sz w:val="18"/>
-              <w:szCs w:val="18"/>
-            </w:rPr>
-            <w:t>drenniks</w:t>
-          </w:r>
-          <w:proofErr w:type="spellEnd"/>
         </w:p>
       </w:tc>
     </w:tr>
@@ -5483,18 +5479,8 @@
               <w:sz w:val="18"/>
               <w:szCs w:val="18"/>
             </w:rPr>
-            <w:t>inkedin.com/in/</w:t>
+            <w:t>inkedin.com/in/drenniks</w:t>
           </w:r>
-          <w:proofErr w:type="spellStart"/>
-          <w:r>
-            <w:rPr>
-              <w:rFonts w:ascii="Garamond" w:hAnsi="Garamond"/>
-              <w:sz w:val="18"/>
-              <w:szCs w:val="18"/>
-            </w:rPr>
-            <w:t>drenniks</w:t>
-          </w:r>
-          <w:proofErr w:type="spellEnd"/>
         </w:p>
       </w:tc>
     </w:tr>
@@ -5612,6 +5598,119 @@
 <file path=word/numbering.xml><?xml version="1.0" encoding="utf-8"?>
 <w:numbering xmlns:wpc="http://schemas.microsoft.com/office/word/2010/wordprocessingCanvas" xmlns:cx="http://schemas.microsoft.com/office/drawing/2014/chartex" xmlns:cx1="http://schemas.microsoft.com/office/drawing/2015/9/8/chartex" xmlns:cx2="http://schemas.microsoft.com/office/drawing/2015/10/21/chartex" xmlns:cx3="http://schemas.microsoft.com/office/drawing/2016/5/9/chartex" xmlns:cx4="http://schemas.microsoft.com/office/drawing/2016/5/10/chartex" xmlns:cx5="http://schemas.microsoft.com/office/drawing/2016/5/11/chartex" xmlns:cx6="http://schemas.microsoft.com/office/drawing/2016/5/12/chartex" xmlns:cx7="http://schemas.microsoft.com/office/drawing/2016/5/13/chartex" xmlns:cx8="http://schemas.microsoft.com/office/drawing/2016/5/14/chartex" xmlns:mc="http://schemas.openxmlformats.org/markup-compatibility/2006" xmlns:aink="http://schemas.microsoft.com/office/drawing/2016/ink" xmlns:am3d="http://schemas.microsoft.com/office/drawing/2017/model3d" xmlns:o="urn:schemas-microsoft-com:office:office" xmlns:oel="http://schemas.microsoft.com/office/2019/extlst" xmlns:r="http://schemas.openxmlformats.org/officeDocument/2006/relationships" xmlns:m="http://schemas.openxmlformats.org/officeDocument/2006/math" xmlns:v="urn:schemas-microsoft-com:vml" xmlns:wp14="http://schemas.microsoft.com/office/word/2010/wordprocessingDrawing" xmlns:wp="http://schemas.openxmlformats.org/drawingml/2006/wordprocessingDrawing" xmlns:w10="urn:schemas-microsoft-com:office:word" xmlns:w="http://schemas.openxmlformats.org/wordprocessingml/2006/main" xmlns:w14="http://schemas.microsoft.com/office/word/2010/wordml" xmlns:w15="http://schemas.microsoft.com/office/word/2012/wordml" xmlns:w16cex="http://schemas.microsoft.com/office/word/2018/wordml/cex" xmlns:w16cid="http://schemas.microsoft.com/office/word/2016/wordml/cid" xmlns:w16="http://schemas.microsoft.com/office/word/2018/wordml" xmlns:w16sdtdh="http://schemas.microsoft.com/office/word/2020/wordml/sdtdatahash" xmlns:w16se="http://schemas.microsoft.com/office/word/2015/wordml/symex" xmlns:wpg="http://schemas.microsoft.com/office/word/2010/wordprocessingGroup" xmlns:wpi="http://schemas.microsoft.com/office/word/2010/wordprocessingInk" xmlns:wne="http://schemas.microsoft.com/office/word/2006/wordml" xmlns:wps="http://schemas.microsoft.com/office/word/2010/wordprocessingShape" mc:Ignorable="w14 w15 w16se w16cid w16 w16cex w16sdtdh wp14">
   <w:abstractNum w:abstractNumId="0" w15:restartNumberingAfterBreak="0">
+    <w:nsid w:val="0EB312BF"/>
+    <w:multiLevelType w:val="hybridMultilevel"/>
+    <w:tmpl w:val="9518277A"/>
+    <w:lvl w:ilvl="0" w:tplc="04090001">
+      <w:start w:val="1"/>
+      <w:numFmt w:val="bullet"/>
+      <w:lvlText w:val=""/>
+      <w:lvlJc w:val="left"/>
+      <w:pPr>
+        <w:ind w:left="720" w:hanging="360"/>
+      </w:pPr>
+      <w:rPr>
+        <w:rFonts w:ascii="Symbol" w:hAnsi="Symbol" w:hint="default"/>
+      </w:rPr>
+    </w:lvl>
+    <w:lvl w:ilvl="1" w:tplc="04090003" w:tentative="1">
+      <w:start w:val="1"/>
+      <w:numFmt w:val="bullet"/>
+      <w:lvlText w:val="o"/>
+      <w:lvlJc w:val="left"/>
+      <w:pPr>
+        <w:ind w:left="1440" w:hanging="360"/>
+      </w:pPr>
+      <w:rPr>
+        <w:rFonts w:ascii="Courier New" w:hAnsi="Courier New" w:cs="Courier New" w:hint="default"/>
+      </w:rPr>
+    </w:lvl>
+    <w:lvl w:ilvl="2" w:tplc="04090005" w:tentative="1">
+      <w:start w:val="1"/>
+      <w:numFmt w:val="bullet"/>
+      <w:lvlText w:val=""/>
+      <w:lvlJc w:val="left"/>
+      <w:pPr>
+        <w:ind w:left="2160" w:hanging="360"/>
+      </w:pPr>
+      <w:rPr>
+        <w:rFonts w:ascii="Wingdings" w:hAnsi="Wingdings" w:hint="default"/>
+      </w:rPr>
+    </w:lvl>
+    <w:lvl w:ilvl="3" w:tplc="04090001" w:tentative="1">
+      <w:start w:val="1"/>
+      <w:numFmt w:val="bullet"/>
+      <w:lvlText w:val=""/>
+      <w:lvlJc w:val="left"/>
+      <w:pPr>
+        <w:ind w:left="2880" w:hanging="360"/>
+      </w:pPr>
+      <w:rPr>
+        <w:rFonts w:ascii="Symbol" w:hAnsi="Symbol" w:hint="default"/>
+      </w:rPr>
+    </w:lvl>
+    <w:lvl w:ilvl="4" w:tplc="04090003" w:tentative="1">
+      <w:start w:val="1"/>
+      <w:numFmt w:val="bullet"/>
+      <w:lvlText w:val="o"/>
+      <w:lvlJc w:val="left"/>
+      <w:pPr>
+        <w:ind w:left="3600" w:hanging="360"/>
+      </w:pPr>
+      <w:rPr>
+        <w:rFonts w:ascii="Courier New" w:hAnsi="Courier New" w:cs="Courier New" w:hint="default"/>
+      </w:rPr>
+    </w:lvl>
+    <w:lvl w:ilvl="5" w:tplc="04090005" w:tentative="1">
+      <w:start w:val="1"/>
+      <w:numFmt w:val="bullet"/>
+      <w:lvlText w:val=""/>
+      <w:lvlJc w:val="left"/>
+      <w:pPr>
+        <w:ind w:left="4320" w:hanging="360"/>
+      </w:pPr>
+      <w:rPr>
+        <w:rFonts w:ascii="Wingdings" w:hAnsi="Wingdings" w:hint="default"/>
+      </w:rPr>
+    </w:lvl>
+    <w:lvl w:ilvl="6" w:tplc="04090001" w:tentative="1">
+      <w:start w:val="1"/>
+      <w:numFmt w:val="bullet"/>
+      <w:lvlText w:val=""/>
+      <w:lvlJc w:val="left"/>
+      <w:pPr>
+        <w:ind w:left="5040" w:hanging="360"/>
+      </w:pPr>
+      <w:rPr>
+        <w:rFonts w:ascii="Symbol" w:hAnsi="Symbol" w:hint="default"/>
+      </w:rPr>
+    </w:lvl>
+    <w:lvl w:ilvl="7" w:tplc="04090003" w:tentative="1">
+      <w:start w:val="1"/>
+      <w:numFmt w:val="bullet"/>
+      <w:lvlText w:val="o"/>
+      <w:lvlJc w:val="left"/>
+      <w:pPr>
+        <w:ind w:left="5760" w:hanging="360"/>
+      </w:pPr>
+      <w:rPr>
+        <w:rFonts w:ascii="Courier New" w:hAnsi="Courier New" w:cs="Courier New" w:hint="default"/>
+      </w:rPr>
+    </w:lvl>
+    <w:lvl w:ilvl="8" w:tplc="04090005" w:tentative="1">
+      <w:start w:val="1"/>
+      <w:numFmt w:val="bullet"/>
+      <w:lvlText w:val=""/>
+      <w:lvlJc w:val="left"/>
+      <w:pPr>
+        <w:ind w:left="6480" w:hanging="360"/>
+      </w:pPr>
+      <w:rPr>
+        <w:rFonts w:ascii="Wingdings" w:hAnsi="Wingdings" w:hint="default"/>
+      </w:rPr>
+    </w:lvl>
+  </w:abstractNum>
+  <w:abstractNum w:abstractNumId="1" w15:restartNumberingAfterBreak="0">
     <w:nsid w:val="142910F7"/>
     <w:multiLevelType w:val="hybridMultilevel"/>
     <w:tmpl w:val="31562864"/>
@@ -5724,7 +5823,7 @@
       </w:rPr>
     </w:lvl>
   </w:abstractNum>
-  <w:abstractNum w:abstractNumId="1" w15:restartNumberingAfterBreak="0">
+  <w:abstractNum w:abstractNumId="2" w15:restartNumberingAfterBreak="0">
     <w:nsid w:val="1F0F3DDA"/>
     <w:multiLevelType w:val="hybridMultilevel"/>
     <w:tmpl w:val="2446FF22"/>
@@ -5837,7 +5936,7 @@
       </w:rPr>
     </w:lvl>
   </w:abstractNum>
-  <w:abstractNum w:abstractNumId="2" w15:restartNumberingAfterBreak="0">
+  <w:abstractNum w:abstractNumId="3" w15:restartNumberingAfterBreak="0">
     <w:nsid w:val="26A94F0D"/>
     <w:multiLevelType w:val="hybridMultilevel"/>
     <w:tmpl w:val="B434D2E2"/>
@@ -5950,7 +6049,7 @@
       </w:rPr>
     </w:lvl>
   </w:abstractNum>
-  <w:abstractNum w:abstractNumId="3" w15:restartNumberingAfterBreak="0">
+  <w:abstractNum w:abstractNumId="4" w15:restartNumberingAfterBreak="0">
     <w:nsid w:val="2AA52A7D"/>
     <w:multiLevelType w:val="hybridMultilevel"/>
     <w:tmpl w:val="266420F2"/>
@@ -6063,7 +6162,7 @@
       </w:rPr>
     </w:lvl>
   </w:abstractNum>
-  <w:abstractNum w:abstractNumId="4" w15:restartNumberingAfterBreak="0">
+  <w:abstractNum w:abstractNumId="5" w15:restartNumberingAfterBreak="0">
     <w:nsid w:val="30986232"/>
     <w:multiLevelType w:val="hybridMultilevel"/>
     <w:tmpl w:val="EA882064"/>
@@ -6176,7 +6275,7 @@
       </w:rPr>
     </w:lvl>
   </w:abstractNum>
-  <w:abstractNum w:abstractNumId="5" w15:restartNumberingAfterBreak="0">
+  <w:abstractNum w:abstractNumId="6" w15:restartNumberingAfterBreak="0">
     <w:nsid w:val="47C47D7E"/>
     <w:multiLevelType w:val="hybridMultilevel"/>
     <w:tmpl w:val="2F7AB4E8"/>
@@ -6289,7 +6388,7 @@
       </w:rPr>
     </w:lvl>
   </w:abstractNum>
-  <w:abstractNum w:abstractNumId="6" w15:restartNumberingAfterBreak="0">
+  <w:abstractNum w:abstractNumId="7" w15:restartNumberingAfterBreak="0">
     <w:nsid w:val="4D253E15"/>
     <w:multiLevelType w:val="hybridMultilevel"/>
     <w:tmpl w:val="F0523F24"/>
@@ -6402,7 +6501,7 @@
       </w:rPr>
     </w:lvl>
   </w:abstractNum>
-  <w:abstractNum w:abstractNumId="7" w15:restartNumberingAfterBreak="0">
+  <w:abstractNum w:abstractNumId="8" w15:restartNumberingAfterBreak="0">
     <w:nsid w:val="4D3F22F3"/>
     <w:multiLevelType w:val="hybridMultilevel"/>
     <w:tmpl w:val="1C92772A"/>
@@ -6515,7 +6614,7 @@
       </w:rPr>
     </w:lvl>
   </w:abstractNum>
-  <w:abstractNum w:abstractNumId="8" w15:restartNumberingAfterBreak="0">
+  <w:abstractNum w:abstractNumId="9" w15:restartNumberingAfterBreak="0">
     <w:nsid w:val="589C1929"/>
     <w:multiLevelType w:val="multilevel"/>
     <w:tmpl w:val="033EB75C"/>
@@ -6664,7 +6763,7 @@
       </w:rPr>
     </w:lvl>
   </w:abstractNum>
-  <w:abstractNum w:abstractNumId="9" w15:restartNumberingAfterBreak="0">
+  <w:abstractNum w:abstractNumId="10" w15:restartNumberingAfterBreak="0">
     <w:nsid w:val="5DF13E50"/>
     <w:multiLevelType w:val="hybridMultilevel"/>
     <w:tmpl w:val="8F16C7EA"/>
@@ -6777,7 +6876,7 @@
       </w:rPr>
     </w:lvl>
   </w:abstractNum>
-  <w:abstractNum w:abstractNumId="10" w15:restartNumberingAfterBreak="0">
+  <w:abstractNum w:abstractNumId="11" w15:restartNumberingAfterBreak="0">
     <w:nsid w:val="63782C44"/>
     <w:multiLevelType w:val="hybridMultilevel"/>
     <w:tmpl w:val="DC762866"/>
@@ -6890,7 +6989,7 @@
       </w:rPr>
     </w:lvl>
   </w:abstractNum>
-  <w:abstractNum w:abstractNumId="11" w15:restartNumberingAfterBreak="0">
+  <w:abstractNum w:abstractNumId="12" w15:restartNumberingAfterBreak="0">
     <w:nsid w:val="73E31490"/>
     <w:multiLevelType w:val="multilevel"/>
     <w:tmpl w:val="3FA03626"/>
@@ -7039,7 +7138,7 @@
       </w:rPr>
     </w:lvl>
   </w:abstractNum>
-  <w:abstractNum w:abstractNumId="12" w15:restartNumberingAfterBreak="0">
+  <w:abstractNum w:abstractNumId="13" w15:restartNumberingAfterBreak="0">
     <w:nsid w:val="7CE70861"/>
     <w:multiLevelType w:val="hybridMultilevel"/>
     <w:tmpl w:val="276EFBFC"/>
@@ -7153,43 +7252,46 @@
     </w:lvl>
   </w:abstractNum>
   <w:num w:numId="1" w16cid:durableId="428618449">
+    <w:abstractNumId w:val="4"/>
+  </w:num>
+  <w:num w:numId="2" w16cid:durableId="874654774">
     <w:abstractNumId w:val="3"/>
   </w:num>
-  <w:num w:numId="2" w16cid:durableId="874654774">
+  <w:num w:numId="3" w16cid:durableId="1507478337">
+    <w:abstractNumId w:val="6"/>
+  </w:num>
+  <w:num w:numId="4" w16cid:durableId="31271803">
+    <w:abstractNumId w:val="8"/>
+  </w:num>
+  <w:num w:numId="5" w16cid:durableId="2136950184">
+    <w:abstractNumId w:val="7"/>
+  </w:num>
+  <w:num w:numId="6" w16cid:durableId="305862724">
+    <w:abstractNumId w:val="9"/>
+  </w:num>
+  <w:num w:numId="7" w16cid:durableId="426583841">
+    <w:abstractNumId w:val="10"/>
+  </w:num>
+  <w:num w:numId="8" w16cid:durableId="768234738">
+    <w:abstractNumId w:val="1"/>
+  </w:num>
+  <w:num w:numId="9" w16cid:durableId="1443300845">
+    <w:abstractNumId w:val="11"/>
+  </w:num>
+  <w:num w:numId="10" w16cid:durableId="630133954">
+    <w:abstractNumId w:val="13"/>
+  </w:num>
+  <w:num w:numId="11" w16cid:durableId="1234925032">
+    <w:abstractNumId w:val="5"/>
+  </w:num>
+  <w:num w:numId="12" w16cid:durableId="997458007">
+    <w:abstractNumId w:val="12"/>
+  </w:num>
+  <w:num w:numId="13" w16cid:durableId="285160538">
     <w:abstractNumId w:val="2"/>
   </w:num>
-  <w:num w:numId="3" w16cid:durableId="1507478337">
-    <w:abstractNumId w:val="5"/>
-  </w:num>
-  <w:num w:numId="4" w16cid:durableId="31271803">
-    <w:abstractNumId w:val="7"/>
-  </w:num>
-  <w:num w:numId="5" w16cid:durableId="2136950184">
-    <w:abstractNumId w:val="6"/>
-  </w:num>
-  <w:num w:numId="6" w16cid:durableId="305862724">
-    <w:abstractNumId w:val="8"/>
-  </w:num>
-  <w:num w:numId="7" w16cid:durableId="426583841">
-    <w:abstractNumId w:val="9"/>
-  </w:num>
-  <w:num w:numId="8" w16cid:durableId="768234738">
+  <w:num w:numId="14" w16cid:durableId="1941403532">
     <w:abstractNumId w:val="0"/>
-  </w:num>
-  <w:num w:numId="9" w16cid:durableId="1443300845">
-    <w:abstractNumId w:val="10"/>
-  </w:num>
-  <w:num w:numId="10" w16cid:durableId="630133954">
-    <w:abstractNumId w:val="12"/>
-  </w:num>
-  <w:num w:numId="11" w16cid:durableId="1234925032">
-    <w:abstractNumId w:val="4"/>
-  </w:num>
-  <w:num w:numId="12" w16cid:durableId="997458007">
-    <w:abstractNumId w:val="11"/>
-  </w:num>
-  <w:num w:numId="13" w16cid:durableId="285160538">
-    <w:abstractNumId w:val="1"/>
   </w:num>
 </w:numbering>
 </file>

</xml_diff>